<commit_message>
working on Videos RD
</commit_message>
<xml_diff>
--- a/Documents/Our Docs/DD.docx
+++ b/Documents/Our Docs/DD.docx
@@ -1,6 +1,6 @@
 
 <file path=word/document.xml><?xml version="1.0" encoding="utf-8"?>
-<w:document xmlns:wpc="http://schemas.microsoft.com/office/word/2010/wordprocessingCanvas" xmlns:mc="http://schemas.openxmlformats.org/markup-compatibility/2006" xmlns:o="urn:schemas-microsoft-com:office:office" xmlns:r="http://schemas.openxmlformats.org/officeDocument/2006/relationships" xmlns:m="http://schemas.openxmlformats.org/officeDocument/2006/math" xmlns:v="urn:schemas-microsoft-com:vml" xmlns:wp14="http://schemas.microsoft.com/office/word/2010/wordprocessingDrawing" xmlns:wp="http://schemas.openxmlformats.org/drawingml/2006/wordprocessingDrawing" xmlns:w10="urn:schemas-microsoft-com:office:word" xmlns:w="http://schemas.openxmlformats.org/wordprocessingml/2006/main" xmlns:w14="http://schemas.microsoft.com/office/word/2010/wordml" xmlns:w15="http://schemas.microsoft.com/office/word/2012/wordml" xmlns:wpg="http://schemas.microsoft.com/office/word/2010/wordprocessingGroup" xmlns:wpi="http://schemas.microsoft.com/office/word/2010/wordprocessingInk" xmlns:wne="http://schemas.microsoft.com/office/word/2006/wordml" xmlns:wps="http://schemas.microsoft.com/office/word/2010/wordprocessingShape" mc:Ignorable="w14 w15 wp14">
+<w:document xmlns:wpc="http://schemas.microsoft.com/office/word/2010/wordprocessingCanvas" xmlns:mo="http://schemas.microsoft.com/office/mac/office/2008/main" xmlns:mc="http://schemas.openxmlformats.org/markup-compatibility/2006" xmlns:mv="urn:schemas-microsoft-com:mac:vml" xmlns:o="urn:schemas-microsoft-com:office:office" xmlns:r="http://schemas.openxmlformats.org/officeDocument/2006/relationships" xmlns:m="http://schemas.openxmlformats.org/officeDocument/2006/math" xmlns:v="urn:schemas-microsoft-com:vml" xmlns:wp14="http://schemas.microsoft.com/office/word/2010/wordprocessingDrawing" xmlns:wp="http://schemas.openxmlformats.org/drawingml/2006/wordprocessingDrawing" xmlns:w10="urn:schemas-microsoft-com:office:word" xmlns:w="http://schemas.openxmlformats.org/wordprocessingml/2006/main" xmlns:w14="http://schemas.microsoft.com/office/word/2010/wordml" xmlns:wpg="http://schemas.microsoft.com/office/word/2010/wordprocessingGroup" xmlns:wpi="http://schemas.microsoft.com/office/word/2010/wordprocessingInk" xmlns:wne="http://schemas.microsoft.com/office/word/2006/wordml" xmlns:wps="http://schemas.microsoft.com/office/word/2010/wordprocessingShape" mc:Ignorable="w14 wp14">
   <w:body>
     <w:p>
       <w:pPr>
@@ -11,13 +11,53 @@
       </w:r>
     </w:p>
     <w:p/>
+    <w:p/>
+    <w:p>
+      <w:pPr>
+        <w:pStyle w:val="Heading1"/>
+        <w:rPr>
+          <w:b/>
+          <w:sz w:val="36"/>
+        </w:rPr>
+      </w:pPr>
+      <w:r>
+        <w:rPr>
+          <w:b/>
+          <w:sz w:val="36"/>
+        </w:rPr>
+        <w:t>MVC</w:t>
+      </w:r>
+      <w:r>
+        <w:rPr>
+          <w:b/>
+          <w:sz w:val="36"/>
+        </w:rPr>
+        <w:t xml:space="preserve"> System Architecture (</w:t>
+      </w:r>
+      <w:proofErr w:type="spellStart"/>
+      <w:r>
+        <w:rPr>
+          <w:b/>
+          <w:sz w:val="36"/>
+        </w:rPr>
+        <w:t>Yii</w:t>
+      </w:r>
+      <w:proofErr w:type="spellEnd"/>
+      <w:r>
+        <w:rPr>
+          <w:b/>
+          <w:sz w:val="36"/>
+        </w:rPr>
+        <w:t xml:space="preserve"> Framework)</w:t>
+      </w:r>
+    </w:p>
     <w:p>
       <w:r>
         <w:rPr>
           <w:noProof/>
         </w:rPr>
         <w:drawing>
-          <wp:inline distT="0" distB="0" distL="0" distR="0">
+          <wp:inline distT="0" distB="0" distL="0" distR="0" wp14:anchorId="5E2A801C" wp14:editId="1F81ADBB">
             <wp:extent cx="5943600" cy="2990850"/>
             <wp:effectExtent l="0" t="0" r="0" b="0"/>
             <wp:docPr id="2" name="Picture 2"/>
@@ -32,7 +72,7 @@
                     <pic:cNvPicPr/>
                   </pic:nvPicPr>
                   <pic:blipFill>
-                    <a:blip r:embed="rId5">
+                    <a:blip r:embed="rId6">
                       <a:extLst>
                         <a:ext uri="{28A0092B-C50C-407E-A947-70E740481C1C}">
                           <a14:useLocalDpi xmlns:a14="http://schemas.microsoft.com/office/drawing/2010/main" val="0"/>
@@ -72,19 +112,99 @@
     <w:p/>
     <w:p/>
     <w:p/>
-    <w:p/>
-    <w:p/>
     <w:p>
       <w:pPr>
         <w:pStyle w:val="Heading1"/>
       </w:pPr>
       <w:r>
-        <w:lastRenderedPageBreak/>
         <w:t xml:space="preserve">System Design: </w:t>
       </w:r>
       <w:r>
         <w:t>Subsystem Decomposition</w:t>
       </w:r>
+    </w:p>
+    <w:p>
+      <w:pPr>
+        <w:pStyle w:val="Heading2"/>
+        <w:rPr>
+          <w:rFonts w:eastAsia="Calibri"/>
+        </w:rPr>
+      </w:pPr>
+    </w:p>
+    <w:p>
+      <w:r>
+        <w:t xml:space="preserve">List of </w:t>
+      </w:r>
+      <w:r>
+        <w:t>Subsystems:</w:t>
+      </w:r>
+    </w:p>
+    <w:p>
+      <w:pPr>
+        <w:pStyle w:val="ListParagraph"/>
+        <w:numPr>
+          <w:ilvl w:val="0"/>
+          <w:numId w:val="7"/>
+        </w:numPr>
+      </w:pPr>
+      <w:r>
+        <w:t>Registration and Access Point Subsystem</w:t>
+      </w:r>
+    </w:p>
+    <w:p>
+      <w:pPr>
+        <w:pStyle w:val="ListParagraph"/>
+        <w:numPr>
+          <w:ilvl w:val="0"/>
+          <w:numId w:val="7"/>
+        </w:numPr>
+      </w:pPr>
+      <w:r>
+        <w:t>Mentoring Subsystem</w:t>
+      </w:r>
+    </w:p>
+    <w:p>
+      <w:pPr>
+        <w:pStyle w:val="ListParagraph"/>
+        <w:numPr>
+          <w:ilvl w:val="0"/>
+          <w:numId w:val="7"/>
+        </w:numPr>
+      </w:pPr>
+      <w:r>
+        <w:t>Remote Judge Subsystem</w:t>
+      </w:r>
+    </w:p>
+    <w:p>
+      <w:pPr>
+        <w:pStyle w:val="ListParagraph"/>
+        <w:numPr>
+          <w:ilvl w:val="0"/>
+          <w:numId w:val="7"/>
+        </w:numPr>
+      </w:pPr>
+      <w:r>
+        <w:t>Communication Subsystem</w:t>
+      </w:r>
+    </w:p>
+    <w:p>
+      <w:pPr>
+        <w:pStyle w:val="ListParagraph"/>
+        <w:numPr>
+          <w:ilvl w:val="0"/>
+          <w:numId w:val="7"/>
+        </w:numPr>
+      </w:pPr>
+      <w:r>
+        <w:t>Virtual Job Fair</w:t>
+      </w:r>
+    </w:p>
+    <w:p>
+      <w:pPr>
+        <w:pStyle w:val="ListParagraph"/>
+      </w:pPr>
+      <w:bookmarkStart w:id="0" w:name="_GoBack"/>
+      <w:bookmarkEnd w:id="0"/>
     </w:p>
     <w:p>
       <w:pPr>
@@ -574,6 +694,7 @@
         <w:contextualSpacing/>
       </w:pPr>
       <w:r>
+        <w:lastRenderedPageBreak/>
         <w:t>Allow Project Mentor to approve/reject projects suggested by admin.</w:t>
       </w:r>
     </w:p>
@@ -1103,6 +1224,7 @@
         <w:rPr>
           <w:rFonts w:ascii="Calibri" w:eastAsia="Calibri" w:hAnsi="Calibri" w:cs="Calibri"/>
         </w:rPr>
+        <w:lastRenderedPageBreak/>
         <w:t>Allow to new Message Notification</w:t>
       </w:r>
     </w:p>
@@ -1733,6 +1855,7 @@
           <w:rFonts w:ascii="Calibri" w:eastAsia="Calibri" w:hAnsi="Calibri" w:cs="Calibri"/>
           <w:color w:val="000000"/>
         </w:rPr>
+        <w:lastRenderedPageBreak/>
         <w:t>Allow users to open a document.</w:t>
       </w:r>
     </w:p>
@@ -2203,28 +2326,23 @@
     <w:p/>
     <w:p/>
     <w:p/>
+    <w:p>
+      <w:pPr>
+        <w:pStyle w:val="Heading1"/>
+      </w:pPr>
+      <w:r>
+        <w:lastRenderedPageBreak/>
+        <w:t>System Design: Persistent Data Managements</w:t>
+      </w:r>
+    </w:p>
     <w:p/>
-    <w:p/>
-    <w:p/>
-    <w:p/>
-    <w:p/>
-    <w:p/>
-    <w:p>
-      <w:pPr>
-        <w:pStyle w:val="Heading1"/>
-      </w:pPr>
-      <w:r>
-        <w:t>System Design: Persistent Data Managements</w:t>
-      </w:r>
-    </w:p>
-    <w:p/>
     <w:p>
       <w:r>
         <w:rPr>
           <w:noProof/>
         </w:rPr>
         <w:drawing>
-          <wp:inline distT="0" distB="0" distL="0" distR="0">
+          <wp:inline distT="0" distB="0" distL="0" distR="0" wp14:anchorId="4CF2A691" wp14:editId="13ECD508">
             <wp:extent cx="5943017" cy="5043224"/>
             <wp:effectExtent l="0" t="0" r="635" b="5080"/>
             <wp:docPr id="3" name="Picture 3"/>
@@ -2239,7 +2357,7 @@
                     <pic:cNvPicPr/>
                   </pic:nvPicPr>
                   <pic:blipFill>
-                    <a:blip r:embed="rId6">
+                    <a:blip r:embed="rId7">
                       <a:extLst>
                         <a:ext uri="{28A0092B-C50C-407E-A947-70E740481C1C}">
                           <a14:useLocalDpi xmlns:a14="http://schemas.microsoft.com/office/drawing/2010/main" val="0"/>
@@ -2285,10 +2403,44 @@
     </w:p>
     <w:p>
       <w:pPr>
+        <w:tabs>
+          <w:tab w:val="left" w:pos="424"/>
+        </w:tabs>
+      </w:pPr>
+    </w:p>
+    <w:p>
+      <w:pPr>
+        <w:tabs>
+          <w:tab w:val="left" w:pos="424"/>
+        </w:tabs>
+      </w:pPr>
+    </w:p>
+    <w:p>
+      <w:pPr>
+        <w:tabs>
+          <w:tab w:val="left" w:pos="424"/>
+        </w:tabs>
+      </w:pPr>
+    </w:p>
+    <w:p>
+      <w:pPr>
+        <w:tabs>
+          <w:tab w:val="left" w:pos="424"/>
+        </w:tabs>
+      </w:pPr>
+    </w:p>
+    <w:p>
+      <w:pPr>
+        <w:tabs>
+          <w:tab w:val="left" w:pos="424"/>
+        </w:tabs>
+      </w:pPr>
+    </w:p>
+    <w:p>
+      <w:pPr>
         <w:pStyle w:val="Heading1"/>
       </w:pPr>
       <w:r>
-        <w:lastRenderedPageBreak/>
         <w:t>System Design: Security/Privacy</w:t>
       </w:r>
     </w:p>
@@ -2299,7 +2451,6 @@
       <w:proofErr w:type="spellStart"/>
       <w:r>
         <w:rPr>
-          <w:rFonts w:eastAsia="Times New Roman"/>
           <w:highlight w:val="white"/>
         </w:rPr>
         <w:t>Yii</w:t>
@@ -2307,7 +2458,6 @@
       <w:proofErr w:type="spellEnd"/>
       <w:r>
         <w:rPr>
-          <w:rFonts w:eastAsia="Times New Roman"/>
           <w:highlight w:val="white"/>
         </w:rPr>
         <w:t xml:space="preserve"> access control rules</w:t>
@@ -2352,28 +2502,48 @@
         <w:pStyle w:val="Heading2"/>
       </w:pPr>
       <w:r>
-        <w:rPr>
-          <w:rFonts w:eastAsia="Times New Roman"/>
-        </w:rPr>
+        <w:lastRenderedPageBreak/>
         <w:t>Security Features</w:t>
       </w:r>
       <w:r>
-        <w:rPr>
-          <w:rFonts w:eastAsia="Times New Roman"/>
-        </w:rPr>
-        <w:t xml:space="preserve"> (password </w:t>
-      </w:r>
-      <w:r>
-        <w:rPr>
-          <w:rFonts w:eastAsia="Times New Roman"/>
-        </w:rPr>
-        <w:t>encryption</w:t>
-      </w:r>
-      <w:r>
-        <w:rPr>
-          <w:rFonts w:eastAsia="Times New Roman"/>
-        </w:rPr>
-        <w:t>)</w:t>
+        <w:t xml:space="preserve"> </w:t>
+      </w:r>
+    </w:p>
+    <w:p>
+      <w:pPr>
+        <w:pStyle w:val="Heading2"/>
+      </w:pPr>
+    </w:p>
+    <w:p>
+      <w:pPr>
+        <w:pStyle w:val="Heading2"/>
+        <w:rPr>
+          <w:b/>
+        </w:rPr>
+      </w:pPr>
+      <w:r>
+        <w:rPr>
+          <w:b/>
+        </w:rPr>
+        <w:t>P</w:t>
+      </w:r>
+      <w:r>
+        <w:rPr>
+          <w:b/>
+        </w:rPr>
+        <w:t xml:space="preserve">assword </w:t>
+      </w:r>
+      <w:r>
+        <w:rPr>
+          <w:b/>
+        </w:rPr>
+        <w:t>E</w:t>
+      </w:r>
+      <w:r>
+        <w:rPr>
+          <w:b/>
+        </w:rPr>
+        <w:t>ncryption</w:t>
       </w:r>
     </w:p>
     <w:p>
@@ -2397,30 +2567,21 @@
       </w:pPr>
       <w:r>
         <w:rPr>
-          <w:rFonts w:eastAsia="Times New Roman"/>
           <w:highlight w:val="white"/>
         </w:rPr>
-        <w:t>Cross-site Scripting Prevention</w:t>
-      </w:r>
-      <w:r>
-        <w:rPr>
-          <w:rFonts w:eastAsia="Times New Roman"/>
-        </w:rPr>
-        <w:t xml:space="preserve"> (avoids </w:t>
-      </w:r>
-      <w:proofErr w:type="spellStart"/>
-      <w:r>
-        <w:rPr>
-          <w:rFonts w:eastAsia="Times New Roman"/>
-        </w:rPr>
-        <w:t>sql</w:t>
-      </w:r>
-      <w:proofErr w:type="spellEnd"/>
-      <w:r>
-        <w:rPr>
-          <w:rFonts w:eastAsia="Times New Roman"/>
-        </w:rPr>
-        <w:t xml:space="preserve"> injection)</w:t>
+        <w:t xml:space="preserve">Cross-site Scripting </w:t>
+      </w:r>
+      <w:r>
+        <w:rPr>
+          <w:highlight w:val="white"/>
+        </w:rPr>
+        <w:t xml:space="preserve">&amp; SQL Injection </w:t>
+      </w:r>
+      <w:r>
+        <w:rPr>
+          <w:highlight w:val="white"/>
+        </w:rPr>
+        <w:t>Prevention</w:t>
       </w:r>
     </w:p>
     <w:p>
@@ -2453,67 +2614,72 @@
           <w:sz w:val="24"/>
           <w:highlight w:val="white"/>
         </w:rPr>
-        <w:t xml:space="preserve"> framework takes measures against common web exploitations such as cross-site scripting or MySQL injection.  Using </w:t>
-      </w:r>
-      <w:proofErr w:type="spellStart"/>
+        <w:t xml:space="preserve"> framework takes measures against common web exploitations su</w:t>
+      </w:r>
       <w:r>
         <w:rPr>
           <w:rFonts w:ascii="Times New Roman" w:eastAsia="Times New Roman" w:hAnsi="Times New Roman" w:cs="Times New Roman"/>
           <w:sz w:val="24"/>
           <w:highlight w:val="white"/>
         </w:rPr>
-        <w:t>Yii</w:t>
-      </w:r>
-      <w:proofErr w:type="spellEnd"/>
+        <w:t xml:space="preserve">ch as cross-site scripting or </w:t>
+      </w:r>
       <w:r>
         <w:rPr>
           <w:rFonts w:ascii="Times New Roman" w:eastAsia="Times New Roman" w:hAnsi="Times New Roman" w:cs="Times New Roman"/>
           <w:sz w:val="24"/>
           <w:highlight w:val="white"/>
         </w:rPr>
-        <w:t>, we can be rest assured that such things should not occur.</w:t>
-      </w:r>
-    </w:p>
-    <w:p>
-      <w:pPr>
-        <w:pStyle w:val="Heading2"/>
-      </w:pPr>
-      <w:r>
-        <w:rPr>
-          <w:rFonts w:eastAsia="Times New Roman"/>
-          <w:highlight w:val="white"/>
-        </w:rPr>
-        <w:t>Secure registration process</w:t>
-      </w:r>
-    </w:p>
-    <w:p>
-      <w:pPr>
-        <w:jc w:val="both"/>
-      </w:pPr>
+        <w:t xml:space="preserve">SQL injection.  Using </w:t>
+      </w:r>
+      <w:proofErr w:type="spellStart"/>
       <w:r>
         <w:rPr>
           <w:rFonts w:ascii="Times New Roman" w:eastAsia="Times New Roman" w:hAnsi="Times New Roman" w:cs="Times New Roman"/>
           <w:sz w:val="24"/>
           <w:highlight w:val="white"/>
         </w:rPr>
-        <w:tab/>
-        <w:t xml:space="preserve">The registration process is not as simple as most sites, especially for </w:t>
-      </w:r>
+        <w:t>Yii</w:t>
+      </w:r>
+      <w:proofErr w:type="spellEnd"/>
       <w:r>
         <w:rPr>
           <w:rFonts w:ascii="Times New Roman" w:eastAsia="Times New Roman" w:hAnsi="Times New Roman" w:cs="Times New Roman"/>
           <w:sz w:val="24"/>
           <w:highlight w:val="white"/>
         </w:rPr>
-        <w:t>e</w:t>
-      </w:r>
+        <w:t>, we can be rest assured that such things should not occur.</w:t>
+      </w:r>
+    </w:p>
+    <w:p>
+      <w:pPr>
+        <w:pStyle w:val="Heading2"/>
+      </w:pPr>
+      <w:r>
+        <w:rPr>
+          <w:highlight w:val="white"/>
+        </w:rPr>
+        <w:t>Secure Registration P</w:t>
+      </w:r>
+      <w:r>
+        <w:rPr>
+          <w:highlight w:val="white"/>
+        </w:rPr>
+        <w:t>rocess</w:t>
+      </w:r>
+    </w:p>
+    <w:p>
+      <w:pPr>
+        <w:jc w:val="both"/>
+      </w:pPr>
       <w:r>
         <w:rPr>
           <w:rFonts w:ascii="Times New Roman" w:eastAsia="Times New Roman" w:hAnsi="Times New Roman" w:cs="Times New Roman"/>
           <w:sz w:val="24"/>
           <w:highlight w:val="white"/>
         </w:rPr>
-        <w:t xml:space="preserve">mployers.  Administrators will have to verify employers after they register </w:t>
+        <w:tab/>
+        <w:t xml:space="preserve">The registration process is not as simple as most sites, especially for </w:t>
       </w:r>
       <w:r>
         <w:rPr>
@@ -2521,7 +2687,7 @@
           <w:sz w:val="24"/>
           <w:highlight w:val="white"/>
         </w:rPr>
-        <w:t>in order to</w:t>
+        <w:t>e</w:t>
       </w:r>
       <w:r>
         <w:rPr>
@@ -2529,7 +2695,7 @@
           <w:sz w:val="24"/>
           <w:highlight w:val="white"/>
         </w:rPr>
-        <w:t xml:space="preserve"> ensure they are actual employers </w:t>
+        <w:t xml:space="preserve">mployers.  Administrators will have to verify employers after they register </w:t>
       </w:r>
       <w:r>
         <w:rPr>
@@ -2537,7 +2703,7 @@
           <w:sz w:val="24"/>
           <w:highlight w:val="white"/>
         </w:rPr>
-        <w:t xml:space="preserve">and </w:t>
+        <w:t>in order to</w:t>
       </w:r>
       <w:r>
         <w:rPr>
@@ -2545,17 +2711,15 @@
           <w:sz w:val="24"/>
           <w:highlight w:val="white"/>
         </w:rPr>
-        <w:t>maintain</w:t>
-      </w:r>
-      <w:bookmarkStart w:id="0" w:name="_GoBack"/>
-      <w:bookmarkEnd w:id="0"/>
+        <w:t xml:space="preserve"> ensure they are actual employers </w:t>
+      </w:r>
       <w:r>
         <w:rPr>
           <w:rFonts w:ascii="Times New Roman" w:eastAsia="Times New Roman" w:hAnsi="Times New Roman" w:cs="Times New Roman"/>
           <w:sz w:val="24"/>
           <w:highlight w:val="white"/>
         </w:rPr>
-        <w:t xml:space="preserve"> the integrity of the system.  </w:t>
+        <w:t xml:space="preserve">and </w:t>
       </w:r>
       <w:r>
         <w:rPr>
@@ -2563,7 +2727,7 @@
           <w:sz w:val="24"/>
           <w:highlight w:val="white"/>
         </w:rPr>
-        <w:t>Only those employers registered and verified</w:t>
+        <w:t>maintain</w:t>
       </w:r>
       <w:r>
         <w:rPr>
@@ -2571,13 +2735,25 @@
           <w:sz w:val="24"/>
           <w:highlight w:val="white"/>
         </w:rPr>
+        <w:t xml:space="preserve"> the integrity of the system.  </w:t>
+      </w:r>
+      <w:r>
+        <w:rPr>
+          <w:rFonts w:ascii="Times New Roman" w:eastAsia="Times New Roman" w:hAnsi="Times New Roman" w:cs="Times New Roman"/>
+          <w:sz w:val="24"/>
+          <w:highlight w:val="white"/>
+        </w:rPr>
+        <w:t>Only those employers registered and verified</w:t>
+      </w:r>
+      <w:r>
+        <w:rPr>
+          <w:rFonts w:ascii="Times New Roman" w:eastAsia="Times New Roman" w:hAnsi="Times New Roman" w:cs="Times New Roman"/>
+          <w:sz w:val="24"/>
+          <w:highlight w:val="white"/>
+        </w:rPr>
         <w:t xml:space="preserve"> will be able to post jobs and interact with students.</w:t>
       </w:r>
-      <w:r>
-        <w:br w:type="page"/>
-      </w:r>
-    </w:p>
-    <w:p/>
+    </w:p>
     <w:sectPr>
       <w:pgSz w:w="12240" w:h="15840"/>
       <w:pgMar w:top="1440" w:right="1440" w:bottom="1440" w:left="1440" w:header="720" w:footer="720" w:gutter="0"/>
@@ -2589,8 +2765,97 @@
 </file>
 
 <file path=word/numbering.xml><?xml version="1.0" encoding="utf-8"?>
-<w:numbering xmlns:wpc="http://schemas.microsoft.com/office/word/2010/wordprocessingCanvas" xmlns:mc="http://schemas.openxmlformats.org/markup-compatibility/2006" xmlns:o="urn:schemas-microsoft-com:office:office" xmlns:r="http://schemas.openxmlformats.org/officeDocument/2006/relationships" xmlns:m="http://schemas.openxmlformats.org/officeDocument/2006/math" xmlns:v="urn:schemas-microsoft-com:vml" xmlns:wp14="http://schemas.microsoft.com/office/word/2010/wordprocessingDrawing" xmlns:wp="http://schemas.openxmlformats.org/drawingml/2006/wordprocessingDrawing" xmlns:w10="urn:schemas-microsoft-com:office:word" xmlns:w="http://schemas.openxmlformats.org/wordprocessingml/2006/main" xmlns:w14="http://schemas.microsoft.com/office/word/2010/wordml" xmlns:w15="http://schemas.microsoft.com/office/word/2012/wordml" xmlns:wpg="http://schemas.microsoft.com/office/word/2010/wordprocessingGroup" xmlns:wpi="http://schemas.microsoft.com/office/word/2010/wordprocessingInk" xmlns:wne="http://schemas.microsoft.com/office/word/2006/wordml" xmlns:wps="http://schemas.microsoft.com/office/word/2010/wordprocessingShape" mc:Ignorable="w14 w15 wp14">
+<w:numbering xmlns:wpc="http://schemas.microsoft.com/office/word/2010/wordprocessingCanvas" xmlns:mo="http://schemas.microsoft.com/office/mac/office/2008/main" xmlns:mc="http://schemas.openxmlformats.org/markup-compatibility/2006" xmlns:mv="urn:schemas-microsoft-com:mac:vml" xmlns:o="urn:schemas-microsoft-com:office:office" xmlns:r="http://schemas.openxmlformats.org/officeDocument/2006/relationships" xmlns:m="http://schemas.openxmlformats.org/officeDocument/2006/math" xmlns:v="urn:schemas-microsoft-com:vml" xmlns:wp14="http://schemas.microsoft.com/office/word/2010/wordprocessingDrawing" xmlns:wp="http://schemas.openxmlformats.org/drawingml/2006/wordprocessingDrawing" xmlns:w10="urn:schemas-microsoft-com:office:word" xmlns:w="http://schemas.openxmlformats.org/wordprocessingml/2006/main" xmlns:w14="http://schemas.microsoft.com/office/word/2010/wordml" xmlns:wpg="http://schemas.microsoft.com/office/word/2010/wordprocessingGroup" xmlns:wpi="http://schemas.microsoft.com/office/word/2010/wordprocessingInk" xmlns:wne="http://schemas.microsoft.com/office/word/2006/wordml" xmlns:wps="http://schemas.microsoft.com/office/word/2010/wordprocessingShape" mc:Ignorable="w14 wp14">
   <w:abstractNum w:abstractNumId="0">
+    <w:nsid w:val="06AF04BF"/>
+    <w:multiLevelType w:val="hybridMultilevel"/>
+    <w:tmpl w:val="E90861CE"/>
+    <w:lvl w:ilvl="0" w:tplc="0409000F">
+      <w:start w:val="1"/>
+      <w:numFmt w:val="decimal"/>
+      <w:lvlText w:val="%1."/>
+      <w:lvlJc w:val="left"/>
+      <w:pPr>
+        <w:ind w:left="720" w:hanging="360"/>
+      </w:pPr>
+      <w:rPr>
+        <w:rFonts w:hint="default"/>
+      </w:rPr>
+    </w:lvl>
+    <w:lvl w:ilvl="1" w:tplc="04090019" w:tentative="1">
+      <w:start w:val="1"/>
+      <w:numFmt w:val="lowerLetter"/>
+      <w:lvlText w:val="%2."/>
+      <w:lvlJc w:val="left"/>
+      <w:pPr>
+        <w:ind w:left="1440" w:hanging="360"/>
+      </w:pPr>
+    </w:lvl>
+    <w:lvl w:ilvl="2" w:tplc="0409001B" w:tentative="1">
+      <w:start w:val="1"/>
+      <w:numFmt w:val="lowerRoman"/>
+      <w:lvlText w:val="%3."/>
+      <w:lvlJc w:val="right"/>
+      <w:pPr>
+        <w:ind w:left="2160" w:hanging="180"/>
+      </w:pPr>
+    </w:lvl>
+    <w:lvl w:ilvl="3" w:tplc="0409000F" w:tentative="1">
+      <w:start w:val="1"/>
+      <w:numFmt w:val="decimal"/>
+      <w:lvlText w:val="%4."/>
+      <w:lvlJc w:val="left"/>
+      <w:pPr>
+        <w:ind w:left="2880" w:hanging="360"/>
+      </w:pPr>
+    </w:lvl>
+    <w:lvl w:ilvl="4" w:tplc="04090019" w:tentative="1">
+      <w:start w:val="1"/>
+      <w:numFmt w:val="lowerLetter"/>
+      <w:lvlText w:val="%5."/>
+      <w:lvlJc w:val="left"/>
+      <w:pPr>
+        <w:ind w:left="3600" w:hanging="360"/>
+      </w:pPr>
+    </w:lvl>
+    <w:lvl w:ilvl="5" w:tplc="0409001B" w:tentative="1">
+      <w:start w:val="1"/>
+      <w:numFmt w:val="lowerRoman"/>
+      <w:lvlText w:val="%6."/>
+      <w:lvlJc w:val="right"/>
+      <w:pPr>
+        <w:ind w:left="4320" w:hanging="180"/>
+      </w:pPr>
+    </w:lvl>
+    <w:lvl w:ilvl="6" w:tplc="0409000F" w:tentative="1">
+      <w:start w:val="1"/>
+      <w:numFmt w:val="decimal"/>
+      <w:lvlText w:val="%7."/>
+      <w:lvlJc w:val="left"/>
+      <w:pPr>
+        <w:ind w:left="5040" w:hanging="360"/>
+      </w:pPr>
+    </w:lvl>
+    <w:lvl w:ilvl="7" w:tplc="04090019" w:tentative="1">
+      <w:start w:val="1"/>
+      <w:numFmt w:val="lowerLetter"/>
+      <w:lvlText w:val="%8."/>
+      <w:lvlJc w:val="left"/>
+      <w:pPr>
+        <w:ind w:left="5760" w:hanging="360"/>
+      </w:pPr>
+    </w:lvl>
+    <w:lvl w:ilvl="8" w:tplc="0409001B" w:tentative="1">
+      <w:start w:val="1"/>
+      <w:numFmt w:val="lowerRoman"/>
+      <w:lvlText w:val="%9."/>
+      <w:lvlJc w:val="right"/>
+      <w:pPr>
+        <w:ind w:left="6480" w:hanging="180"/>
+      </w:pPr>
+    </w:lvl>
+  </w:abstractNum>
+  <w:abstractNum w:abstractNumId="1">
     <w:nsid w:val="2A525070"/>
     <w:multiLevelType w:val="multilevel"/>
     <w:tmpl w:val="5AA4CA28"/>
@@ -2703,7 +2968,7 @@
       </w:rPr>
     </w:lvl>
   </w:abstractNum>
-  <w:abstractNum w:abstractNumId="1">
+  <w:abstractNum w:abstractNumId="2">
     <w:nsid w:val="31252317"/>
     <w:multiLevelType w:val="multilevel"/>
     <w:tmpl w:val="C0BA5A2A"/>
@@ -2792,7 +3057,7 @@
       </w:pPr>
     </w:lvl>
   </w:abstractNum>
-  <w:abstractNum w:abstractNumId="2">
+  <w:abstractNum w:abstractNumId="3">
     <w:nsid w:val="459C30A7"/>
     <w:multiLevelType w:val="multilevel"/>
     <w:tmpl w:val="54CEE948"/>
@@ -2905,7 +3170,7 @@
       </w:rPr>
     </w:lvl>
   </w:abstractNum>
-  <w:abstractNum w:abstractNumId="3">
+  <w:abstractNum w:abstractNumId="4">
     <w:nsid w:val="50F22AF0"/>
     <w:multiLevelType w:val="multilevel"/>
     <w:tmpl w:val="F58202CA"/>
@@ -2994,7 +3259,7 @@
       </w:pPr>
     </w:lvl>
   </w:abstractNum>
-  <w:abstractNum w:abstractNumId="4">
+  <w:abstractNum w:abstractNumId="5">
     <w:nsid w:val="7ADD4C65"/>
     <w:multiLevelType w:val="multilevel"/>
     <w:tmpl w:val="09A662E4"/>
@@ -3107,7 +3372,7 @@
       </w:rPr>
     </w:lvl>
   </w:abstractNum>
-  <w:abstractNum w:abstractNumId="5">
+  <w:abstractNum w:abstractNumId="6">
     <w:nsid w:val="7AEF0393"/>
     <w:multiLevelType w:val="multilevel"/>
     <w:tmpl w:val="B0321504"/>
@@ -3194,28 +3459,31 @@
     </w:lvl>
   </w:abstractNum>
   <w:num w:numId="1">
+    <w:abstractNumId w:val="6"/>
+  </w:num>
+  <w:num w:numId="2">
+    <w:abstractNumId w:val="4"/>
+  </w:num>
+  <w:num w:numId="3">
     <w:abstractNumId w:val="5"/>
   </w:num>
-  <w:num w:numId="2">
+  <w:num w:numId="4">
     <w:abstractNumId w:val="3"/>
   </w:num>
-  <w:num w:numId="3">
-    <w:abstractNumId w:val="4"/>
-  </w:num>
-  <w:num w:numId="4">
+  <w:num w:numId="5">
     <w:abstractNumId w:val="2"/>
   </w:num>
-  <w:num w:numId="5">
+  <w:num w:numId="6">
     <w:abstractNumId w:val="1"/>
   </w:num>
-  <w:num w:numId="6">
+  <w:num w:numId="7">
     <w:abstractNumId w:val="0"/>
   </w:num>
 </w:numbering>
 </file>
 
 <file path=word/styles.xml><?xml version="1.0" encoding="utf-8"?>
-<w:styles xmlns:mc="http://schemas.openxmlformats.org/markup-compatibility/2006" xmlns:r="http://schemas.openxmlformats.org/officeDocument/2006/relationships" xmlns:w="http://schemas.openxmlformats.org/wordprocessingml/2006/main" xmlns:w14="http://schemas.microsoft.com/office/word/2010/wordml" xmlns:w15="http://schemas.microsoft.com/office/word/2012/wordml" mc:Ignorable="w14 w15">
+<w:styles xmlns:mc="http://schemas.openxmlformats.org/markup-compatibility/2006" xmlns:r="http://schemas.openxmlformats.org/officeDocument/2006/relationships" xmlns:w="http://schemas.openxmlformats.org/wordprocessingml/2006/main" xmlns:w14="http://schemas.microsoft.com/office/word/2010/wordml" mc:Ignorable="w14">
   <w:docDefaults>
     <w:rPrDefault>
       <w:rPr>
@@ -3231,378 +3499,153 @@
       </w:pPr>
     </w:pPrDefault>
   </w:docDefaults>
-  <w:latentStyles w:defLockedState="0" w:defUIPriority="99" w:defSemiHidden="0" w:defUnhideWhenUsed="0" w:defQFormat="0" w:count="371">
-    <w:lsdException w:name="Normal" w:uiPriority="0" w:qFormat="1"/>
-    <w:lsdException w:name="heading 1" w:uiPriority="9" w:qFormat="1"/>
-    <w:lsdException w:name="heading 2" w:semiHidden="1" w:uiPriority="9" w:unhideWhenUsed="1" w:qFormat="1"/>
-    <w:lsdException w:name="heading 3" w:semiHidden="1" w:uiPriority="9" w:unhideWhenUsed="1" w:qFormat="1"/>
-    <w:lsdException w:name="heading 4" w:semiHidden="1" w:uiPriority="9" w:unhideWhenUsed="1" w:qFormat="1"/>
-    <w:lsdException w:name="heading 5" w:semiHidden="1" w:uiPriority="9" w:unhideWhenUsed="1" w:qFormat="1"/>
-    <w:lsdException w:name="heading 6" w:semiHidden="1" w:uiPriority="9" w:unhideWhenUsed="1" w:qFormat="1"/>
-    <w:lsdException w:name="heading 7" w:semiHidden="1" w:uiPriority="9" w:unhideWhenUsed="1" w:qFormat="1"/>
-    <w:lsdException w:name="heading 8" w:semiHidden="1" w:uiPriority="9" w:unhideWhenUsed="1" w:qFormat="1"/>
-    <w:lsdException w:name="heading 9" w:semiHidden="1" w:uiPriority="9" w:unhideWhenUsed="1" w:qFormat="1"/>
-    <w:lsdException w:name="index 1" w:semiHidden="1" w:unhideWhenUsed="1"/>
-    <w:lsdException w:name="index 2" w:semiHidden="1" w:unhideWhenUsed="1"/>
-    <w:lsdException w:name="index 3" w:semiHidden="1" w:unhideWhenUsed="1"/>
-    <w:lsdException w:name="index 4" w:semiHidden="1" w:unhideWhenUsed="1"/>
-    <w:lsdException w:name="index 5" w:semiHidden="1" w:unhideWhenUsed="1"/>
-    <w:lsdException w:name="index 6" w:semiHidden="1" w:unhideWhenUsed="1"/>
-    <w:lsdException w:name="index 7" w:semiHidden="1" w:unhideWhenUsed="1"/>
-    <w:lsdException w:name="index 8" w:semiHidden="1" w:unhideWhenUsed="1"/>
-    <w:lsdException w:name="index 9" w:semiHidden="1" w:unhideWhenUsed="1"/>
-    <w:lsdException w:name="toc 1" w:semiHidden="1" w:uiPriority="39" w:unhideWhenUsed="1"/>
-    <w:lsdException w:name="toc 2" w:semiHidden="1" w:uiPriority="39" w:unhideWhenUsed="1"/>
-    <w:lsdException w:name="toc 3" w:semiHidden="1" w:uiPriority="39" w:unhideWhenUsed="1"/>
-    <w:lsdException w:name="toc 4" w:semiHidden="1" w:uiPriority="39" w:unhideWhenUsed="1"/>
-    <w:lsdException w:name="toc 5" w:semiHidden="1" w:uiPriority="39" w:unhideWhenUsed="1"/>
-    <w:lsdException w:name="toc 6" w:semiHidden="1" w:uiPriority="39" w:unhideWhenUsed="1"/>
-    <w:lsdException w:name="toc 7" w:semiHidden="1" w:uiPriority="39" w:unhideWhenUsed="1"/>
-    <w:lsdException w:name="toc 8" w:semiHidden="1" w:uiPriority="39" w:unhideWhenUsed="1"/>
-    <w:lsdException w:name="toc 9" w:semiHidden="1" w:uiPriority="39" w:unhideWhenUsed="1"/>
-    <w:lsdException w:name="Normal Indent" w:semiHidden="1" w:unhideWhenUsed="1"/>
-    <w:lsdException w:name="footnote text" w:semiHidden="1" w:unhideWhenUsed="1"/>
-    <w:lsdException w:name="annotation text" w:semiHidden="1" w:unhideWhenUsed="1"/>
-    <w:lsdException w:name="header" w:semiHidden="1" w:unhideWhenUsed="1"/>
-    <w:lsdException w:name="footer" w:semiHidden="1" w:unhideWhenUsed="1"/>
-    <w:lsdException w:name="index heading" w:semiHidden="1" w:unhideWhenUsed="1"/>
-    <w:lsdException w:name="caption" w:semiHidden="1" w:uiPriority="35" w:unhideWhenUsed="1" w:qFormat="1"/>
-    <w:lsdException w:name="table of figures" w:semiHidden="1" w:unhideWhenUsed="1"/>
-    <w:lsdException w:name="envelope address" w:semiHidden="1" w:unhideWhenUsed="1"/>
-    <w:lsdException w:name="envelope return" w:semiHidden="1" w:unhideWhenUsed="1"/>
-    <w:lsdException w:name="footnote reference" w:semiHidden="1" w:unhideWhenUsed="1"/>
-    <w:lsdException w:name="annotation reference" w:semiHidden="1" w:unhideWhenUsed="1"/>
-    <w:lsdException w:name="line number" w:semiHidden="1" w:unhideWhenUsed="1"/>
-    <w:lsdException w:name="page number" w:semiHidden="1" w:unhideWhenUsed="1"/>
-    <w:lsdException w:name="endnote reference" w:semiHidden="1" w:unhideWhenUsed="1"/>
-    <w:lsdException w:name="endnote text" w:semiHidden="1" w:unhideWhenUsed="1"/>
-    <w:lsdException w:name="table of authorities" w:semiHidden="1" w:unhideWhenUsed="1"/>
-    <w:lsdException w:name="macro" w:semiHidden="1" w:unhideWhenUsed="1"/>
-    <w:lsdException w:name="toa heading" w:semiHidden="1" w:unhideWhenUsed="1"/>
-    <w:lsdException w:name="List" w:semiHidden="1" w:unhideWhenUsed="1"/>
-    <w:lsdException w:name="List Bullet" w:semiHidden="1" w:unhideWhenUsed="1"/>
-    <w:lsdException w:name="List Number" w:semiHidden="1" w:unhideWhenUsed="1"/>
-    <w:lsdException w:name="List 2" w:semiHidden="1" w:unhideWhenUsed="1"/>
-    <w:lsdException w:name="List 3" w:semiHidden="1" w:unhideWhenUsed="1"/>
-    <w:lsdException w:name="List 4" w:semiHidden="1" w:unhideWhenUsed="1"/>
-    <w:lsdException w:name="List 5" w:semiHidden="1" w:unhideWhenUsed="1"/>
-    <w:lsdException w:name="List Bullet 2" w:semiHidden="1" w:unhideWhenUsed="1"/>
-    <w:lsdException w:name="List Bullet 3" w:semiHidden="1" w:unhideWhenUsed="1"/>
-    <w:lsdException w:name="List Bullet 4" w:semiHidden="1" w:unhideWhenUsed="1"/>
-    <w:lsdException w:name="List Bullet 5" w:semiHidden="1" w:unhideWhenUsed="1"/>
-    <w:lsdException w:name="List Number 2" w:semiHidden="1" w:unhideWhenUsed="1"/>
-    <w:lsdException w:name="List Number 3" w:semiHidden="1" w:unhideWhenUsed="1"/>
-    <w:lsdException w:name="List Number 4" w:semiHidden="1" w:unhideWhenUsed="1"/>
-    <w:lsdException w:name="List Number 5" w:semiHidden="1" w:unhideWhenUsed="1"/>
-    <w:lsdException w:name="Title" w:uiPriority="10" w:qFormat="1"/>
-    <w:lsdException w:name="Closing" w:semiHidden="1" w:unhideWhenUsed="1"/>
-    <w:lsdException w:name="Signature" w:semiHidden="1" w:unhideWhenUsed="1"/>
-    <w:lsdException w:name="Default Paragraph Font" w:semiHidden="1" w:uiPriority="1" w:unhideWhenUsed="1"/>
-    <w:lsdException w:name="Body Text" w:semiHidden="1" w:unhideWhenUsed="1"/>
-    <w:lsdException w:name="Body Text Indent" w:semiHidden="1" w:unhideWhenUsed="1"/>
-    <w:lsdException w:name="List Continue" w:semiHidden="1" w:unhideWhenUsed="1"/>
-    <w:lsdException w:name="List Continue 2" w:semiHidden="1" w:unhideWhenUsed="1"/>
-    <w:lsdException w:name="List Continue 3" w:semiHidden="1" w:unhideWhenUsed="1"/>
-    <w:lsdException w:name="List Continue 4" w:semiHidden="1" w:unhideWhenUsed="1"/>
-    <w:lsdException w:name="List Continue 5" w:semiHidden="1" w:unhideWhenUsed="1"/>
-    <w:lsdException w:name="Message Header" w:semiHidden="1" w:unhideWhenUsed="1"/>
-    <w:lsdException w:name="Subtitle" w:uiPriority="11" w:qFormat="1"/>
-    <w:lsdException w:name="Salutation" w:semiHidden="1" w:unhideWhenUsed="1"/>
-    <w:lsdException w:name="Date" w:semiHidden="1" w:unhideWhenUsed="1"/>
-    <w:lsdException w:name="Body Text First Indent" w:semiHidden="1" w:unhideWhenUsed="1"/>
-    <w:lsdException w:name="Body Text First Indent 2" w:semiHidden="1" w:unhideWhenUsed="1"/>
-    <w:lsdException w:name="Note Heading" w:semiHidden="1" w:unhideWhenUsed="1"/>
-    <w:lsdException w:name="Body Text 2" w:semiHidden="1" w:unhideWhenUsed="1"/>
-    <w:lsdException w:name="Body Text 3" w:semiHidden="1" w:unhideWhenUsed="1"/>
-    <w:lsdException w:name="Body Text Indent 2" w:semiHidden="1" w:unhideWhenUsed="1"/>
-    <w:lsdException w:name="Body Text Indent 3" w:semiHidden="1" w:unhideWhenUsed="1"/>
-    <w:lsdException w:name="Block Text" w:semiHidden="1" w:unhideWhenUsed="1"/>
-    <w:lsdException w:name="Hyperlink" w:semiHidden="1" w:unhideWhenUsed="1"/>
-    <w:lsdException w:name="FollowedHyperlink" w:semiHidden="1" w:unhideWhenUsed="1"/>
-    <w:lsdException w:name="Strong" w:uiPriority="22" w:qFormat="1"/>
-    <w:lsdException w:name="Emphasis" w:uiPriority="20" w:qFormat="1"/>
-    <w:lsdException w:name="Document Map" w:semiHidden="1" w:unhideWhenUsed="1"/>
-    <w:lsdException w:name="Plain Text" w:semiHidden="1" w:unhideWhenUsed="1"/>
-    <w:lsdException w:name="E-mail Signature" w:semiHidden="1" w:unhideWhenUsed="1"/>
-    <w:lsdException w:name="HTML Top of Form" w:semiHidden="1" w:unhideWhenUsed="1"/>
-    <w:lsdException w:name="HTML Bottom of Form" w:semiHidden="1" w:unhideWhenUsed="1"/>
-    <w:lsdException w:name="Normal (Web)" w:semiHidden="1" w:unhideWhenUsed="1"/>
-    <w:lsdException w:name="HTML Acronym" w:semiHidden="1" w:unhideWhenUsed="1"/>
-    <w:lsdException w:name="HTML Address" w:semiHidden="1" w:unhideWhenUsed="1"/>
-    <w:lsdException w:name="HTML Cite" w:semiHidden="1" w:unhideWhenUsed="1"/>
-    <w:lsdException w:name="HTML Code" w:semiHidden="1" w:unhideWhenUsed="1"/>
-    <w:lsdException w:name="HTML Definition" w:semiHidden="1" w:unhideWhenUsed="1"/>
-    <w:lsdException w:name="HTML Keyboard" w:semiHidden="1" w:unhideWhenUsed="1"/>
-    <w:lsdException w:name="HTML Preformatted" w:semiHidden="1" w:unhideWhenUsed="1"/>
-    <w:lsdException w:name="HTML Sample" w:semiHidden="1" w:unhideWhenUsed="1"/>
-    <w:lsdException w:name="HTML Typewriter" w:semiHidden="1" w:unhideWhenUsed="1"/>
-    <w:lsdException w:name="HTML Variable" w:semiHidden="1" w:unhideWhenUsed="1"/>
-    <w:lsdException w:name="Normal Table" w:semiHidden="1" w:unhideWhenUsed="1"/>
-    <w:lsdException w:name="annotation subject" w:semiHidden="1" w:unhideWhenUsed="1"/>
-    <w:lsdException w:name="No List" w:semiHidden="1" w:unhideWhenUsed="1"/>
-    <w:lsdException w:name="Outline List 1" w:semiHidden="1" w:unhideWhenUsed="1"/>
-    <w:lsdException w:name="Outline List 2" w:semiHidden="1" w:unhideWhenUsed="1"/>
-    <w:lsdException w:name="Outline List 3" w:semiHidden="1" w:unhideWhenUsed="1"/>
-    <w:lsdException w:name="Table Simple 1" w:semiHidden="1" w:unhideWhenUsed="1"/>
-    <w:lsdException w:name="Table Simple 2" w:semiHidden="1" w:unhideWhenUsed="1"/>
-    <w:lsdException w:name="Table Simple 3" w:semiHidden="1" w:unhideWhenUsed="1"/>
-    <w:lsdException w:name="Table Classic 1" w:semiHidden="1" w:unhideWhenUsed="1"/>
-    <w:lsdException w:name="Table Classic 2" w:semiHidden="1" w:unhideWhenUsed="1"/>
-    <w:lsdException w:name="Table Classic 3" w:semiHidden="1" w:unhideWhenUsed="1"/>
-    <w:lsdException w:name="Table Classic 4" w:semiHidden="1" w:unhideWhenUsed="1"/>
-    <w:lsdException w:name="Table Colorful 1" w:semiHidden="1" w:unhideWhenUsed="1"/>
-    <w:lsdException w:name="Table Colorful 2" w:semiHidden="1" w:unhideWhenUsed="1"/>
-    <w:lsdException w:name="Table Colorful 3" w:semiHidden="1" w:unhideWhenUsed="1"/>
-    <w:lsdException w:name="Table Columns 1" w:semiHidden="1" w:unhideWhenUsed="1"/>
-    <w:lsdException w:name="Table Columns 2" w:semiHidden="1" w:unhideWhenUsed="1"/>
-    <w:lsdException w:name="Table Columns 3" w:semiHidden="1" w:unhideWhenUsed="1"/>
-    <w:lsdException w:name="Table Columns 4" w:semiHidden="1" w:unhideWhenUsed="1"/>
-    <w:lsdException w:name="Table Columns 5" w:semiHidden="1" w:unhideWhenUsed="1"/>
-    <w:lsdException w:name="Table Grid 1" w:semiHidden="1" w:unhideWhenUsed="1"/>
-    <w:lsdException w:name="Table Grid 2" w:semiHidden="1" w:unhideWhenUsed="1"/>
-    <w:lsdException w:name="Table Grid 3" w:semiHidden="1" w:unhideWhenUsed="1"/>
-    <w:lsdException w:name="Table Grid 4" w:semiHidden="1" w:unhideWhenUsed="1"/>
-    <w:lsdException w:name="Table Grid 5" w:semiHidden="1" w:unhideWhenUsed="1"/>
-    <w:lsdException w:name="Table Grid 6" w:semiHidden="1" w:unhideWhenUsed="1"/>
-    <w:lsdException w:name="Table Grid 7" w:semiHidden="1" w:unhideWhenUsed="1"/>
-    <w:lsdException w:name="Table Grid 8" w:semiHidden="1" w:unhideWhenUsed="1"/>
-    <w:lsdException w:name="Table List 1" w:semiHidden="1" w:unhideWhenUsed="1"/>
-    <w:lsdException w:name="Table List 2" w:semiHidden="1" w:unhideWhenUsed="1"/>
-    <w:lsdException w:name="Table List 3" w:semiHidden="1" w:unhideWhenUsed="1"/>
-    <w:lsdException w:name="Table List 4" w:semiHidden="1" w:unhideWhenUsed="1"/>
-    <w:lsdException w:name="Table List 5" w:semiHidden="1" w:unhideWhenUsed="1"/>
-    <w:lsdException w:name="Table List 6" w:semiHidden="1" w:unhideWhenUsed="1"/>
-    <w:lsdException w:name="Table List 7" w:semiHidden="1" w:unhideWhenUsed="1"/>
-    <w:lsdException w:name="Table List 8" w:semiHidden="1" w:unhideWhenUsed="1"/>
-    <w:lsdException w:name="Table 3D effects 1" w:semiHidden="1" w:unhideWhenUsed="1"/>
-    <w:lsdException w:name="Table 3D effects 2" w:semiHidden="1" w:unhideWhenUsed="1"/>
-    <w:lsdException w:name="Table 3D effects 3" w:semiHidden="1" w:unhideWhenUsed="1"/>
-    <w:lsdException w:name="Table Contemporary" w:semiHidden="1" w:unhideWhenUsed="1"/>
-    <w:lsdException w:name="Table Elegant" w:semiHidden="1" w:unhideWhenUsed="1"/>
-    <w:lsdException w:name="Table Professional" w:semiHidden="1" w:unhideWhenUsed="1"/>
-    <w:lsdException w:name="Table Subtle 1" w:semiHidden="1" w:unhideWhenUsed="1"/>
-    <w:lsdException w:name="Table Subtle 2" w:semiHidden="1" w:unhideWhenUsed="1"/>
-    <w:lsdException w:name="Table Web 1" w:semiHidden="1" w:unhideWhenUsed="1"/>
-    <w:lsdException w:name="Table Web 2" w:semiHidden="1" w:unhideWhenUsed="1"/>
-    <w:lsdException w:name="Table Web 3" w:semiHidden="1" w:unhideWhenUsed="1"/>
-    <w:lsdException w:name="Balloon Text" w:semiHidden="1" w:unhideWhenUsed="1"/>
-    <w:lsdException w:name="Table Grid" w:uiPriority="39"/>
-    <w:lsdException w:name="Table Theme" w:semiHidden="1" w:unhideWhenUsed="1"/>
-    <w:lsdException w:name="Placeholder Text" w:semiHidden="1"/>
-    <w:lsdException w:name="No Spacing" w:uiPriority="1" w:qFormat="1"/>
-    <w:lsdException w:name="Light Shading" w:uiPriority="60"/>
-    <w:lsdException w:name="Light List" w:uiPriority="61"/>
-    <w:lsdException w:name="Light Grid" w:uiPriority="62"/>
-    <w:lsdException w:name="Medium Shading 1" w:uiPriority="63"/>
-    <w:lsdException w:name="Medium Shading 2" w:uiPriority="64"/>
-    <w:lsdException w:name="Medium List 1" w:uiPriority="65"/>
-    <w:lsdException w:name="Medium List 2" w:uiPriority="66"/>
-    <w:lsdException w:name="Medium Grid 1" w:uiPriority="67"/>
-    <w:lsdException w:name="Medium Grid 2" w:uiPriority="68"/>
-    <w:lsdException w:name="Medium Grid 3" w:uiPriority="69"/>
-    <w:lsdException w:name="Dark List" w:uiPriority="70"/>
-    <w:lsdException w:name="Colorful Shading" w:uiPriority="71"/>
-    <w:lsdException w:name="Colorful List" w:uiPriority="72"/>
-    <w:lsdException w:name="Colorful Grid" w:uiPriority="73"/>
-    <w:lsdException w:name="Light Shading Accent 1" w:uiPriority="60"/>
-    <w:lsdException w:name="Light List Accent 1" w:uiPriority="61"/>
-    <w:lsdException w:name="Light Grid Accent 1" w:uiPriority="62"/>
-    <w:lsdException w:name="Medium Shading 1 Accent 1" w:uiPriority="63"/>
-    <w:lsdException w:name="Medium Shading 2 Accent 1" w:uiPriority="64"/>
-    <w:lsdException w:name="Medium List 1 Accent 1" w:uiPriority="65"/>
-    <w:lsdException w:name="Revision" w:semiHidden="1"/>
-    <w:lsdException w:name="List Paragraph" w:uiPriority="34" w:qFormat="1"/>
-    <w:lsdException w:name="Quote" w:uiPriority="29" w:qFormat="1"/>
-    <w:lsdException w:name="Intense Quote" w:uiPriority="30" w:qFormat="1"/>
-    <w:lsdException w:name="Medium List 2 Accent 1" w:uiPriority="66"/>
-    <w:lsdException w:name="Medium Grid 1 Accent 1" w:uiPriority="67"/>
-    <w:lsdException w:name="Medium Grid 2 Accent 1" w:uiPriority="68"/>
-    <w:lsdException w:name="Medium Grid 3 Accent 1" w:uiPriority="69"/>
-    <w:lsdException w:name="Dark List Accent 1" w:uiPriority="70"/>
-    <w:lsdException w:name="Colorful Shading Accent 1" w:uiPriority="71"/>
-    <w:lsdException w:name="Colorful List Accent 1" w:uiPriority="72"/>
-    <w:lsdException w:name="Colorful Grid Accent 1" w:uiPriority="73"/>
-    <w:lsdException w:name="Light Shading Accent 2" w:uiPriority="60"/>
-    <w:lsdException w:name="Light List Accent 2" w:uiPriority="61"/>
-    <w:lsdException w:name="Light Grid Accent 2" w:uiPriority="62"/>
-    <w:lsdException w:name="Medium Shading 1 Accent 2" w:uiPriority="63"/>
-    <w:lsdException w:name="Medium Shading 2 Accent 2" w:uiPriority="64"/>
-    <w:lsdException w:name="Medium List 1 Accent 2" w:uiPriority="65"/>
-    <w:lsdException w:name="Medium List 2 Accent 2" w:uiPriority="66"/>
-    <w:lsdException w:name="Medium Grid 1 Accent 2" w:uiPriority="67"/>
-    <w:lsdException w:name="Medium Grid 2 Accent 2" w:uiPriority="68"/>
-    <w:lsdException w:name="Medium Grid 3 Accent 2" w:uiPriority="69"/>
-    <w:lsdException w:name="Dark List Accent 2" w:uiPriority="70"/>
-    <w:lsdException w:name="Colorful Shading Accent 2" w:uiPriority="71"/>
-    <w:lsdException w:name="Colorful List Accent 2" w:uiPriority="72"/>
-    <w:lsdException w:name="Colorful Grid Accent 2" w:uiPriority="73"/>
-    <w:lsdException w:name="Light Shading Accent 3" w:uiPriority="60"/>
-    <w:lsdException w:name="Light List Accent 3" w:uiPriority="61"/>
-    <w:lsdException w:name="Light Grid Accent 3" w:uiPriority="62"/>
-    <w:lsdException w:name="Medium Shading 1 Accent 3" w:uiPriority="63"/>
-    <w:lsdException w:name="Medium Shading 2 Accent 3" w:uiPriority="64"/>
-    <w:lsdException w:name="Medium List 1 Accent 3" w:uiPriority="65"/>
-    <w:lsdException w:name="Medium List 2 Accent 3" w:uiPriority="66"/>
-    <w:lsdException w:name="Medium Grid 1 Accent 3" w:uiPriority="67"/>
-    <w:lsdException w:name="Medium Grid 2 Accent 3" w:uiPriority="68"/>
-    <w:lsdException w:name="Medium Grid 3 Accent 3" w:uiPriority="69"/>
-    <w:lsdException w:name="Dark List Accent 3" w:uiPriority="70"/>
-    <w:lsdException w:name="Colorful Shading Accent 3" w:uiPriority="71"/>
-    <w:lsdException w:name="Colorful List Accent 3" w:uiPriority="72"/>
-    <w:lsdException w:name="Colorful Grid Accent 3" w:uiPriority="73"/>
-    <w:lsdException w:name="Light Shading Accent 4" w:uiPriority="60"/>
-    <w:lsdException w:name="Light List Accent 4" w:uiPriority="61"/>
-    <w:lsdException w:name="Light Grid Accent 4" w:uiPriority="62"/>
-    <w:lsdException w:name="Medium Shading 1 Accent 4" w:uiPriority="63"/>
-    <w:lsdException w:name="Medium Shading 2 Accent 4" w:uiPriority="64"/>
-    <w:lsdException w:name="Medium List 1 Accent 4" w:uiPriority="65"/>
-    <w:lsdException w:name="Medium List 2 Accent 4" w:uiPriority="66"/>
-    <w:lsdException w:name="Medium Grid 1 Accent 4" w:uiPriority="67"/>
-    <w:lsdException w:name="Medium Grid 2 Accent 4" w:uiPriority="68"/>
-    <w:lsdException w:name="Medium Grid 3 Accent 4" w:uiPriority="69"/>
-    <w:lsdException w:name="Dark List Accent 4" w:uiPriority="70"/>
-    <w:lsdException w:name="Colorful Shading Accent 4" w:uiPriority="71"/>
-    <w:lsdException w:name="Colorful List Accent 4" w:uiPriority="72"/>
-    <w:lsdException w:name="Colorful Grid Accent 4" w:uiPriority="73"/>
-    <w:lsdException w:name="Light Shading Accent 5" w:uiPriority="60"/>
-    <w:lsdException w:name="Light List Accent 5" w:uiPriority="61"/>
-    <w:lsdException w:name="Light Grid Accent 5" w:uiPriority="62"/>
-    <w:lsdException w:name="Medium Shading 1 Accent 5" w:uiPriority="63"/>
-    <w:lsdException w:name="Medium Shading 2 Accent 5" w:uiPriority="64"/>
-    <w:lsdException w:name="Medium List 1 Accent 5" w:uiPriority="65"/>
-    <w:lsdException w:name="Medium List 2 Accent 5" w:uiPriority="66"/>
-    <w:lsdException w:name="Medium Grid 1 Accent 5" w:uiPriority="67"/>
-    <w:lsdException w:name="Medium Grid 2 Accent 5" w:uiPriority="68"/>
-    <w:lsdException w:name="Medium Grid 3 Accent 5" w:uiPriority="69"/>
-    <w:lsdException w:name="Dark List Accent 5" w:uiPriority="70"/>
-    <w:lsdException w:name="Colorful Shading Accent 5" w:uiPriority="71"/>
-    <w:lsdException w:name="Colorful List Accent 5" w:uiPriority="72"/>
-    <w:lsdException w:name="Colorful Grid Accent 5" w:uiPriority="73"/>
-    <w:lsdException w:name="Light Shading Accent 6" w:uiPriority="60"/>
-    <w:lsdException w:name="Light List Accent 6" w:uiPriority="61"/>
-    <w:lsdException w:name="Light Grid Accent 6" w:uiPriority="62"/>
-    <w:lsdException w:name="Medium Shading 1 Accent 6" w:uiPriority="63"/>
-    <w:lsdException w:name="Medium Shading 2 Accent 6" w:uiPriority="64"/>
-    <w:lsdException w:name="Medium List 1 Accent 6" w:uiPriority="65"/>
-    <w:lsdException w:name="Medium List 2 Accent 6" w:uiPriority="66"/>
-    <w:lsdException w:name="Medium Grid 1 Accent 6" w:uiPriority="67"/>
-    <w:lsdException w:name="Medium Grid 2 Accent 6" w:uiPriority="68"/>
-    <w:lsdException w:name="Medium Grid 3 Accent 6" w:uiPriority="69"/>
-    <w:lsdException w:name="Dark List Accent 6" w:uiPriority="70"/>
-    <w:lsdException w:name="Colorful Shading Accent 6" w:uiPriority="71"/>
-    <w:lsdException w:name="Colorful List Accent 6" w:uiPriority="72"/>
-    <w:lsdException w:name="Colorful Grid Accent 6" w:uiPriority="73"/>
-    <w:lsdException w:name="Subtle Emphasis" w:uiPriority="19" w:qFormat="1"/>
-    <w:lsdException w:name="Intense Emphasis" w:uiPriority="21" w:qFormat="1"/>
-    <w:lsdException w:name="Subtle Reference" w:uiPriority="31" w:qFormat="1"/>
-    <w:lsdException w:name="Intense Reference" w:uiPriority="32" w:qFormat="1"/>
-    <w:lsdException w:name="Book Title" w:uiPriority="33" w:qFormat="1"/>
-    <w:lsdException w:name="Bibliography" w:semiHidden="1" w:uiPriority="37" w:unhideWhenUsed="1"/>
-    <w:lsdException w:name="TOC Heading" w:semiHidden="1" w:uiPriority="39" w:unhideWhenUsed="1" w:qFormat="1"/>
-    <w:lsdException w:name="Plain Table 1" w:uiPriority="41"/>
-    <w:lsdException w:name="Plain Table 2" w:uiPriority="42"/>
-    <w:lsdException w:name="Plain Table 3" w:uiPriority="43"/>
-    <w:lsdException w:name="Plain Table 4" w:uiPriority="44"/>
-    <w:lsdException w:name="Plain Table 5" w:uiPriority="45"/>
-    <w:lsdException w:name="Grid Table Light" w:uiPriority="40"/>
-    <w:lsdException w:name="Grid Table 1 Light" w:uiPriority="46"/>
-    <w:lsdException w:name="Grid Table 2" w:uiPriority="47"/>
-    <w:lsdException w:name="Grid Table 3" w:uiPriority="48"/>
-    <w:lsdException w:name="Grid Table 4" w:uiPriority="49"/>
-    <w:lsdException w:name="Grid Table 5 Dark" w:uiPriority="50"/>
-    <w:lsdException w:name="Grid Table 6 Colorful" w:uiPriority="51"/>
-    <w:lsdException w:name="Grid Table 7 Colorful" w:uiPriority="52"/>
-    <w:lsdException w:name="Grid Table 1 Light Accent 1" w:uiPriority="46"/>
-    <w:lsdException w:name="Grid Table 2 Accent 1" w:uiPriority="47"/>
-    <w:lsdException w:name="Grid Table 3 Accent 1" w:uiPriority="48"/>
-    <w:lsdException w:name="Grid Table 4 Accent 1" w:uiPriority="49"/>
-    <w:lsdException w:name="Grid Table 5 Dark Accent 1" w:uiPriority="50"/>
-    <w:lsdException w:name="Grid Table 6 Colorful Accent 1" w:uiPriority="51"/>
-    <w:lsdException w:name="Grid Table 7 Colorful Accent 1" w:uiPriority="52"/>
-    <w:lsdException w:name="Grid Table 1 Light Accent 2" w:uiPriority="46"/>
-    <w:lsdException w:name="Grid Table 2 Accent 2" w:uiPriority="47"/>
-    <w:lsdException w:name="Grid Table 3 Accent 2" w:uiPriority="48"/>
-    <w:lsdException w:name="Grid Table 4 Accent 2" w:uiPriority="49"/>
-    <w:lsdException w:name="Grid Table 5 Dark Accent 2" w:uiPriority="50"/>
-    <w:lsdException w:name="Grid Table 6 Colorful Accent 2" w:uiPriority="51"/>
-    <w:lsdException w:name="Grid Table 7 Colorful Accent 2" w:uiPriority="52"/>
-    <w:lsdException w:name="Grid Table 1 Light Accent 3" w:uiPriority="46"/>
-    <w:lsdException w:name="Grid Table 2 Accent 3" w:uiPriority="47"/>
-    <w:lsdException w:name="Grid Table 3 Accent 3" w:uiPriority="48"/>
-    <w:lsdException w:name="Grid Table 4 Accent 3" w:uiPriority="49"/>
-    <w:lsdException w:name="Grid Table 5 Dark Accent 3" w:uiPriority="50"/>
-    <w:lsdException w:name="Grid Table 6 Colorful Accent 3" w:uiPriority="51"/>
-    <w:lsdException w:name="Grid Table 7 Colorful Accent 3" w:uiPriority="52"/>
-    <w:lsdException w:name="Grid Table 1 Light Accent 4" w:uiPriority="46"/>
-    <w:lsdException w:name="Grid Table 2 Accent 4" w:uiPriority="47"/>
-    <w:lsdException w:name="Grid Table 3 Accent 4" w:uiPriority="48"/>
-    <w:lsdException w:name="Grid Table 4 Accent 4" w:uiPriority="49"/>
-    <w:lsdException w:name="Grid Table 5 Dark Accent 4" w:uiPriority="50"/>
-    <w:lsdException w:name="Grid Table 6 Colorful Accent 4" w:uiPriority="51"/>
-    <w:lsdException w:name="Grid Table 7 Colorful Accent 4" w:uiPriority="52"/>
-    <w:lsdException w:name="Grid Table 1 Light Accent 5" w:uiPriority="46"/>
-    <w:lsdException w:name="Grid Table 2 Accent 5" w:uiPriority="47"/>
-    <w:lsdException w:name="Grid Table 3 Accent 5" w:uiPriority="48"/>
-    <w:lsdException w:name="Grid Table 4 Accent 5" w:uiPriority="49"/>
-    <w:lsdException w:name="Grid Table 5 Dark Accent 5" w:uiPriority="50"/>
-    <w:lsdException w:name="Grid Table 6 Colorful Accent 5" w:uiPriority="51"/>
-    <w:lsdException w:name="Grid Table 7 Colorful Accent 5" w:uiPriority="52"/>
-    <w:lsdException w:name="Grid Table 1 Light Accent 6" w:uiPriority="46"/>
-    <w:lsdException w:name="Grid Table 2 Accent 6" w:uiPriority="47"/>
-    <w:lsdException w:name="Grid Table 3 Accent 6" w:uiPriority="48"/>
-    <w:lsdException w:name="Grid Table 4 Accent 6" w:uiPriority="49"/>
-    <w:lsdException w:name="Grid Table 5 Dark Accent 6" w:uiPriority="50"/>
-    <w:lsdException w:name="Grid Table 6 Colorful Accent 6" w:uiPriority="51"/>
-    <w:lsdException w:name="Grid Table 7 Colorful Accent 6" w:uiPriority="52"/>
-    <w:lsdException w:name="List Table 1 Light" w:uiPriority="46"/>
-    <w:lsdException w:name="List Table 2" w:uiPriority="47"/>
-    <w:lsdException w:name="List Table 3" w:uiPriority="48"/>
-    <w:lsdException w:name="List Table 4" w:uiPriority="49"/>
-    <w:lsdException w:name="List Table 5 Dark" w:uiPriority="50"/>
-    <w:lsdException w:name="List Table 6 Colorful" w:uiPriority="51"/>
-    <w:lsdException w:name="List Table 7 Colorful" w:uiPriority="52"/>
-    <w:lsdException w:name="List Table 1 Light Accent 1" w:uiPriority="46"/>
-    <w:lsdException w:name="List Table 2 Accent 1" w:uiPriority="47"/>
-    <w:lsdException w:name="List Table 3 Accent 1" w:uiPriority="48"/>
-    <w:lsdException w:name="List Table 4 Accent 1" w:uiPriority="49"/>
-    <w:lsdException w:name="List Table 5 Dark Accent 1" w:uiPriority="50"/>
-    <w:lsdException w:name="List Table 6 Colorful Accent 1" w:uiPriority="51"/>
-    <w:lsdException w:name="List Table 7 Colorful Accent 1" w:uiPriority="52"/>
-    <w:lsdException w:name="List Table 1 Light Accent 2" w:uiPriority="46"/>
-    <w:lsdException w:name="List Table 2 Accent 2" w:uiPriority="47"/>
-    <w:lsdException w:name="List Table 3 Accent 2" w:uiPriority="48"/>
-    <w:lsdException w:name="List Table 4 Accent 2" w:uiPriority="49"/>
-    <w:lsdException w:name="List Table 5 Dark Accent 2" w:uiPriority="50"/>
-    <w:lsdException w:name="List Table 6 Colorful Accent 2" w:uiPriority="51"/>
-    <w:lsdException w:name="List Table 7 Colorful Accent 2" w:uiPriority="52"/>
-    <w:lsdException w:name="List Table 1 Light Accent 3" w:uiPriority="46"/>
-    <w:lsdException w:name="List Table 2 Accent 3" w:uiPriority="47"/>
-    <w:lsdException w:name="List Table 3 Accent 3" w:uiPriority="48"/>
-    <w:lsdException w:name="List Table 4 Accent 3" w:uiPriority="49"/>
-    <w:lsdException w:name="List Table 5 Dark Accent 3" w:uiPriority="50"/>
-    <w:lsdException w:name="List Table 6 Colorful Accent 3" w:uiPriority="51"/>
-    <w:lsdException w:name="List Table 7 Colorful Accent 3" w:uiPriority="52"/>
-    <w:lsdException w:name="List Table 1 Light Accent 4" w:uiPriority="46"/>
-    <w:lsdException w:name="List Table 2 Accent 4" w:uiPriority="47"/>
-    <w:lsdException w:name="List Table 3 Accent 4" w:uiPriority="48"/>
-    <w:lsdException w:name="List Table 4 Accent 4" w:uiPriority="49"/>
-    <w:lsdException w:name="List Table 5 Dark Accent 4" w:uiPriority="50"/>
-    <w:lsdException w:name="List Table 6 Colorful Accent 4" w:uiPriority="51"/>
-    <w:lsdException w:name="List Table 7 Colorful Accent 4" w:uiPriority="52"/>
-    <w:lsdException w:name="List Table 1 Light Accent 5" w:uiPriority="46"/>
-    <w:lsdException w:name="List Table 2 Accent 5" w:uiPriority="47"/>
-    <w:lsdException w:name="List Table 3 Accent 5" w:uiPriority="48"/>
-    <w:lsdException w:name="List Table 4 Accent 5" w:uiPriority="49"/>
-    <w:lsdException w:name="List Table 5 Dark Accent 5" w:uiPriority="50"/>
-    <w:lsdException w:name="List Table 6 Colorful Accent 5" w:uiPriority="51"/>
-    <w:lsdException w:name="List Table 7 Colorful Accent 5" w:uiPriority="52"/>
-    <w:lsdException w:name="List Table 1 Light Accent 6" w:uiPriority="46"/>
-    <w:lsdException w:name="List Table 2 Accent 6" w:uiPriority="47"/>
-    <w:lsdException w:name="List Table 3 Accent 6" w:uiPriority="48"/>
-    <w:lsdException w:name="List Table 4 Accent 6" w:uiPriority="49"/>
-    <w:lsdException w:name="List Table 5 Dark Accent 6" w:uiPriority="50"/>
-    <w:lsdException w:name="List Table 6 Colorful Accent 6" w:uiPriority="51"/>
-    <w:lsdException w:name="List Table 7 Colorful Accent 6" w:uiPriority="52"/>
+  <w:latentStyles w:defLockedState="0" w:defUIPriority="99" w:defSemiHidden="1" w:defUnhideWhenUsed="1" w:defQFormat="0" w:count="276">
+    <w:lsdException w:name="Normal" w:semiHidden="0" w:uiPriority="0" w:unhideWhenUsed="0" w:qFormat="1"/>
+    <w:lsdException w:name="heading 1" w:semiHidden="0" w:uiPriority="9" w:unhideWhenUsed="0" w:qFormat="1"/>
+    <w:lsdException w:name="heading 2" w:uiPriority="9" w:qFormat="1"/>
+    <w:lsdException w:name="heading 3" w:uiPriority="9" w:qFormat="1"/>
+    <w:lsdException w:name="heading 4" w:uiPriority="9" w:qFormat="1"/>
+    <w:lsdException w:name="heading 5" w:uiPriority="9" w:qFormat="1"/>
+    <w:lsdException w:name="heading 6" w:uiPriority="9" w:qFormat="1"/>
+    <w:lsdException w:name="heading 7" w:uiPriority="9" w:qFormat="1"/>
+    <w:lsdException w:name="heading 8" w:uiPriority="9" w:qFormat="1"/>
+    <w:lsdException w:name="heading 9" w:uiPriority="9" w:qFormat="1"/>
+    <w:lsdException w:name="toc 1" w:uiPriority="39"/>
+    <w:lsdException w:name="toc 2" w:uiPriority="39"/>
+    <w:lsdException w:name="toc 3" w:uiPriority="39"/>
+    <w:lsdException w:name="toc 4" w:uiPriority="39"/>
+    <w:lsdException w:name="toc 5" w:uiPriority="39"/>
+    <w:lsdException w:name="toc 6" w:uiPriority="39"/>
+    <w:lsdException w:name="toc 7" w:uiPriority="39"/>
+    <w:lsdException w:name="toc 8" w:uiPriority="39"/>
+    <w:lsdException w:name="toc 9" w:uiPriority="39"/>
+    <w:lsdException w:name="caption" w:uiPriority="35" w:qFormat="1"/>
+    <w:lsdException w:name="Title" w:semiHidden="0" w:uiPriority="10" w:unhideWhenUsed="0" w:qFormat="1"/>
+    <w:lsdException w:name="Default Paragraph Font" w:uiPriority="1"/>
+    <w:lsdException w:name="Subtitle" w:semiHidden="0" w:uiPriority="11" w:unhideWhenUsed="0" w:qFormat="1"/>
+    <w:lsdException w:name="Strong" w:semiHidden="0" w:uiPriority="22" w:unhideWhenUsed="0" w:qFormat="1"/>
+    <w:lsdException w:name="Emphasis" w:semiHidden="0" w:uiPriority="20" w:unhideWhenUsed="0" w:qFormat="1"/>
+    <w:lsdException w:name="Table Grid" w:semiHidden="0" w:uiPriority="39" w:unhideWhenUsed="0"/>
+    <w:lsdException w:name="Note Level 1" w:semiHidden="0" w:unhideWhenUsed="0"/>
+    <w:lsdException w:name="Note Level 2" w:semiHidden="0" w:unhideWhenUsed="0"/>
+    <w:lsdException w:name="Note Level 3" w:semiHidden="0" w:unhideWhenUsed="0"/>
+    <w:lsdException w:name="Note Level 4" w:semiHidden="0" w:unhideWhenUsed="0"/>
+    <w:lsdException w:name="Note Level 5" w:semiHidden="0" w:unhideWhenUsed="0"/>
+    <w:lsdException w:name="Note Level 6" w:semiHidden="0" w:unhideWhenUsed="0"/>
+    <w:lsdException w:name="Note Level 7" w:semiHidden="0" w:unhideWhenUsed="0"/>
+    <w:lsdException w:name="Note Level 8" w:semiHidden="0" w:unhideWhenUsed="0"/>
+    <w:lsdException w:name="Note Level 9" w:semiHidden="0" w:unhideWhenUsed="0"/>
+    <w:lsdException w:name="Placeholder Text" w:unhideWhenUsed="0"/>
+    <w:lsdException w:name="No Spacing" w:semiHidden="0" w:uiPriority="1" w:unhideWhenUsed="0" w:qFormat="1"/>
+    <w:lsdException w:name="Light Shading" w:semiHidden="0" w:uiPriority="60" w:unhideWhenUsed="0"/>
+    <w:lsdException w:name="Light List" w:semiHidden="0" w:uiPriority="61" w:unhideWhenUsed="0"/>
+    <w:lsdException w:name="Light Grid" w:semiHidden="0" w:uiPriority="62" w:unhideWhenUsed="0"/>
+    <w:lsdException w:name="Medium Shading 1" w:semiHidden="0" w:uiPriority="63" w:unhideWhenUsed="0"/>
+    <w:lsdException w:name="Medium Shading 2" w:semiHidden="0" w:uiPriority="64" w:unhideWhenUsed="0"/>
+    <w:lsdException w:name="Medium List 1" w:semiHidden="0" w:uiPriority="65" w:unhideWhenUsed="0"/>
+    <w:lsdException w:name="Medium List 2" w:semiHidden="0" w:uiPriority="66" w:unhideWhenUsed="0"/>
+    <w:lsdException w:name="Medium Grid 1" w:semiHidden="0" w:uiPriority="67" w:unhideWhenUsed="0"/>
+    <w:lsdException w:name="Medium Grid 2" w:semiHidden="0" w:uiPriority="68" w:unhideWhenUsed="0"/>
+    <w:lsdException w:name="Medium Grid 3" w:semiHidden="0" w:uiPriority="69" w:unhideWhenUsed="0"/>
+    <w:lsdException w:name="Dark List" w:semiHidden="0" w:uiPriority="70" w:unhideWhenUsed="0"/>
+    <w:lsdException w:name="Colorful Shading" w:semiHidden="0" w:uiPriority="71" w:unhideWhenUsed="0"/>
+    <w:lsdException w:name="Colorful List" w:semiHidden="0" w:uiPriority="72" w:unhideWhenUsed="0"/>
+    <w:lsdException w:name="Colorful Grid" w:semiHidden="0" w:uiPriority="73" w:unhideWhenUsed="0"/>
+    <w:lsdException w:name="Light Shading Accent 1" w:semiHidden="0" w:uiPriority="60" w:unhideWhenUsed="0"/>
+    <w:lsdException w:name="Light List Accent 1" w:semiHidden="0" w:uiPriority="61" w:unhideWhenUsed="0"/>
+    <w:lsdException w:name="Light Grid Accent 1" w:semiHidden="0" w:uiPriority="62" w:unhideWhenUsed="0"/>
+    <w:lsdException w:name="Medium Shading 1 Accent 1" w:semiHidden="0" w:uiPriority="63" w:unhideWhenUsed="0"/>
+    <w:lsdException w:name="Medium Shading 2 Accent 1" w:semiHidden="0" w:uiPriority="64" w:unhideWhenUsed="0"/>
+    <w:lsdException w:name="Medium List 1 Accent 1" w:semiHidden="0" w:uiPriority="65" w:unhideWhenUsed="0"/>
+    <w:lsdException w:name="Revision" w:unhideWhenUsed="0"/>
+    <w:lsdException w:name="List Paragraph" w:semiHidden="0" w:uiPriority="34" w:unhideWhenUsed="0" w:qFormat="1"/>
+    <w:lsdException w:name="Quote" w:semiHidden="0" w:uiPriority="29" w:unhideWhenUsed="0" w:qFormat="1"/>
+    <w:lsdException w:name="Intense Quote" w:semiHidden="0" w:uiPriority="30" w:unhideWhenUsed="0" w:qFormat="1"/>
+    <w:lsdException w:name="Medium List 2 Accent 1" w:semiHidden="0" w:uiPriority="66" w:unhideWhenUsed="0"/>
+    <w:lsdException w:name="Medium Grid 1 Accent 1" w:semiHidden="0" w:uiPriority="67" w:unhideWhenUsed="0"/>
+    <w:lsdException w:name="Medium Grid 2 Accent 1" w:semiHidden="0" w:uiPriority="68" w:unhideWhenUsed="0"/>
+    <w:lsdException w:name="Medium Grid 3 Accent 1" w:semiHidden="0" w:uiPriority="69" w:unhideWhenUsed="0"/>
+    <w:lsdException w:name="Dark List Accent 1" w:semiHidden="0" w:uiPriority="70" w:unhideWhenUsed="0"/>
+    <w:lsdException w:name="Colorful Shading Accent 1" w:semiHidden="0" w:uiPriority="71" w:unhideWhenUsed="0"/>
+    <w:lsdException w:name="Colorful List Accent 1" w:semiHidden="0" w:uiPriority="72" w:unhideWhenUsed="0"/>
+    <w:lsdException w:name="Colorful Grid Accent 1" w:semiHidden="0" w:uiPriority="73" w:unhideWhenUsed="0"/>
+    <w:lsdException w:name="Light Shading Accent 2" w:semiHidden="0" w:uiPriority="60" w:unhideWhenUsed="0"/>
+    <w:lsdException w:name="Light List Accent 2" w:semiHidden="0" w:uiPriority="61" w:unhideWhenUsed="0"/>
+    <w:lsdException w:name="Light Grid Accent 2" w:semiHidden="0" w:uiPriority="62" w:unhideWhenUsed="0"/>
+    <w:lsdException w:name="Medium Shading 1 Accent 2" w:semiHidden="0" w:uiPriority="63" w:unhideWhenUsed="0"/>
+    <w:lsdException w:name="Medium Shading 2 Accent 2" w:semiHidden="0" w:uiPriority="64" w:unhideWhenUsed="0"/>
+    <w:lsdException w:name="Medium List 1 Accent 2" w:semiHidden="0" w:uiPriority="65" w:unhideWhenUsed="0"/>
+    <w:lsdException w:name="Medium List 2 Accent 2" w:semiHidden="0" w:uiPriority="66" w:unhideWhenUsed="0"/>
+    <w:lsdException w:name="Medium Grid 1 Accent 2" w:semiHidden="0" w:uiPriority="67" w:unhideWhenUsed="0"/>
+    <w:lsdException w:name="Medium Grid 2 Accent 2" w:semiHidden="0" w:uiPriority="68" w:unhideWhenUsed="0"/>
+    <w:lsdException w:name="Medium Grid 3 Accent 2" w:semiHidden="0" w:uiPriority="69" w:unhideWhenUsed="0"/>
+    <w:lsdException w:name="Dark List Accent 2" w:semiHidden="0" w:uiPriority="70" w:unhideWhenUsed="0"/>
+    <w:lsdException w:name="Colorful Shading Accent 2" w:semiHidden="0" w:uiPriority="71" w:unhideWhenUsed="0"/>
+    <w:lsdException w:name="Colorful List Accent 2" w:semiHidden="0" w:uiPriority="72" w:unhideWhenUsed="0"/>
+    <w:lsdException w:name="Colorful Grid Accent 2" w:semiHidden="0" w:uiPriority="73" w:unhideWhenUsed="0"/>
+    <w:lsdException w:name="Light Shading Accent 3" w:semiHidden="0" w:uiPriority="60" w:unhideWhenUsed="0"/>
+    <w:lsdException w:name="Light List Accent 3" w:semiHidden="0" w:uiPriority="61" w:unhideWhenUsed="0"/>
+    <w:lsdException w:name="Light Grid Accent 3" w:semiHidden="0" w:uiPriority="62" w:unhideWhenUsed="0"/>
+    <w:lsdException w:name="Medium Shading 1 Accent 3" w:semiHidden="0" w:uiPriority="63" w:unhideWhenUsed="0"/>
+    <w:lsdException w:name="Medium Shading 2 Accent 3" w:semiHidden="0" w:uiPriority="64" w:unhideWhenUsed="0"/>
+    <w:lsdException w:name="Medium List 1 Accent 3" w:semiHidden="0" w:uiPriority="65" w:unhideWhenUsed="0"/>
+    <w:lsdException w:name="Medium List 2 Accent 3" w:semiHidden="0" w:uiPriority="66" w:unhideWhenUsed="0"/>
+    <w:lsdException w:name="Medium Grid 1 Accent 3" w:semiHidden="0" w:uiPriority="67" w:unhideWhenUsed="0"/>
+    <w:lsdException w:name="Medium Grid 2 Accent 3" w:semiHidden="0" w:uiPriority="68" w:unhideWhenUsed="0"/>
+    <w:lsdException w:name="Medium Grid 3 Accent 3" w:semiHidden="0" w:uiPriority="69" w:unhideWhenUsed="0"/>
+    <w:lsdException w:name="Dark List Accent 3" w:semiHidden="0" w:uiPriority="70" w:unhideWhenUsed="0"/>
+    <w:lsdException w:name="Colorful Shading Accent 3" w:semiHidden="0" w:uiPriority="71" w:unhideWhenUsed="0"/>
+    <w:lsdException w:name="Colorful List Accent 3" w:semiHidden="0" w:uiPriority="72" w:unhideWhenUsed="0"/>
+    <w:lsdException w:name="Colorful Grid Accent 3" w:semiHidden="0" w:uiPriority="73" w:unhideWhenUsed="0"/>
+    <w:lsdException w:name="Light Shading Accent 4" w:semiHidden="0" w:uiPriority="60" w:unhideWhenUsed="0"/>
+    <w:lsdException w:name="Light List Accent 4" w:semiHidden="0" w:uiPriority="61" w:unhideWhenUsed="0"/>
+    <w:lsdException w:name="Light Grid Accent 4" w:semiHidden="0" w:uiPriority="62" w:unhideWhenUsed="0"/>
+    <w:lsdException w:name="Medium Shading 1 Accent 4" w:semiHidden="0" w:uiPriority="63" w:unhideWhenUsed="0"/>
+    <w:lsdException w:name="Medium Shading 2 Accent 4" w:semiHidden="0" w:uiPriority="64" w:unhideWhenUsed="0"/>
+    <w:lsdException w:name="Medium List 1 Accent 4" w:semiHidden="0" w:uiPriority="65" w:unhideWhenUsed="0"/>
+    <w:lsdException w:name="Medium List 2 Accent 4" w:semiHidden="0" w:uiPriority="66" w:unhideWhenUsed="0"/>
+    <w:lsdException w:name="Medium Grid 1 Accent 4" w:semiHidden="0" w:uiPriority="67" w:unhideWhenUsed="0"/>
+    <w:lsdException w:name="Medium Grid 2 Accent 4" w:semiHidden="0" w:uiPriority="68" w:unhideWhenUsed="0"/>
+    <w:lsdException w:name="Medium Grid 3 Accent 4" w:semiHidden="0" w:uiPriority="69" w:unhideWhenUsed="0"/>
+    <w:lsdException w:name="Dark List Accent 4" w:semiHidden="0" w:uiPriority="70" w:unhideWhenUsed="0"/>
+    <w:lsdException w:name="Colorful Shading Accent 4" w:semiHidden="0" w:uiPriority="71" w:unhideWhenUsed="0"/>
+    <w:lsdException w:name="Colorful List Accent 4" w:semiHidden="0" w:uiPriority="72" w:unhideWhenUsed="0"/>
+    <w:lsdException w:name="Colorful Grid Accent 4" w:semiHidden="0" w:uiPriority="73" w:unhideWhenUsed="0"/>
+    <w:lsdException w:name="Light Shading Accent 5" w:semiHidden="0" w:uiPriority="60" w:unhideWhenUsed="0"/>
+    <w:lsdException w:name="Light List Accent 5" w:semiHidden="0" w:uiPriority="61" w:unhideWhenUsed="0"/>
+    <w:lsdException w:name="Light Grid Accent 5" w:semiHidden="0" w:uiPriority="62" w:unhideWhenUsed="0"/>
+    <w:lsdException w:name="Medium Shading 1 Accent 5" w:semiHidden="0" w:uiPriority="63" w:unhideWhenUsed="0"/>
+    <w:lsdException w:name="Medium Shading 2 Accent 5" w:semiHidden="0" w:uiPriority="64" w:unhideWhenUsed="0"/>
+    <w:lsdException w:name="Medium List 1 Accent 5" w:semiHidden="0" w:uiPriority="65" w:unhideWhenUsed="0"/>
+    <w:lsdException w:name="Medium List 2 Accent 5" w:semiHidden="0" w:uiPriority="66" w:unhideWhenUsed="0"/>
+    <w:lsdException w:name="Medium Grid 1 Accent 5" w:semiHidden="0" w:uiPriority="67" w:unhideWhenUsed="0"/>
+    <w:lsdException w:name="Medium Grid 2 Accent 5" w:semiHidden="0" w:uiPriority="68" w:unhideWhenUsed="0"/>
+    <w:lsdException w:name="Medium Grid 3 Accent 5" w:semiHidden="0" w:uiPriority="69" w:unhideWhenUsed="0"/>
+    <w:lsdException w:name="Dark List Accent 5" w:semiHidden="0" w:uiPriority="70" w:unhideWhenUsed="0"/>
+    <w:lsdException w:name="Colorful Shading Accent 5" w:semiHidden="0" w:uiPriority="71" w:unhideWhenUsed="0"/>
+    <w:lsdException w:name="Colorful List Accent 5" w:semiHidden="0" w:uiPriority="72" w:unhideWhenUsed="0"/>
+    <w:lsdException w:name="Colorful Grid Accent 5" w:semiHidden="0" w:uiPriority="73" w:unhideWhenUsed="0"/>
+    <w:lsdException w:name="Light Shading Accent 6" w:semiHidden="0" w:uiPriority="60" w:unhideWhenUsed="0"/>
+    <w:lsdException w:name="Light List Accent 6" w:semiHidden="0" w:uiPriority="61" w:unhideWhenUsed="0"/>
+    <w:lsdException w:name="Light Grid Accent 6" w:semiHidden="0" w:uiPriority="62" w:unhideWhenUsed="0"/>
+    <w:lsdException w:name="Medium Shading 1 Accent 6" w:semiHidden="0" w:uiPriority="63" w:unhideWhenUsed="0"/>
+    <w:lsdException w:name="Medium Shading 2 Accent 6" w:semiHidden="0" w:uiPriority="64" w:unhideWhenUsed="0"/>
+    <w:lsdException w:name="Medium List 1 Accent 6" w:semiHidden="0" w:uiPriority="65" w:unhideWhenUsed="0"/>
+    <w:lsdException w:name="Medium List 2 Accent 6" w:semiHidden="0" w:uiPriority="66" w:unhideWhenUsed="0"/>
+    <w:lsdException w:name="Medium Grid 1 Accent 6" w:semiHidden="0" w:uiPriority="67" w:unhideWhenUsed="0"/>
+    <w:lsdException w:name="Medium Grid 2 Accent 6" w:semiHidden="0" w:uiPriority="68" w:unhideWhenUsed="0"/>
+    <w:lsdException w:name="Medium Grid 3 Accent 6" w:semiHidden="0" w:uiPriority="69" w:unhideWhenUsed="0"/>
+    <w:lsdException w:name="Dark List Accent 6" w:semiHidden="0" w:uiPriority="70" w:unhideWhenUsed="0"/>
+    <w:lsdException w:name="Colorful Shading Accent 6" w:semiHidden="0" w:uiPriority="71" w:unhideWhenUsed="0"/>
+    <w:lsdException w:name="Colorful List Accent 6" w:semiHidden="0" w:uiPriority="72" w:unhideWhenUsed="0"/>
+    <w:lsdException w:name="Colorful Grid Accent 6" w:semiHidden="0" w:uiPriority="73" w:unhideWhenUsed="0"/>
+    <w:lsdException w:name="Subtle Emphasis" w:semiHidden="0" w:uiPriority="19" w:unhideWhenUsed="0" w:qFormat="1"/>
+    <w:lsdException w:name="Intense Emphasis" w:semiHidden="0" w:uiPriority="21" w:unhideWhenUsed="0" w:qFormat="1"/>
+    <w:lsdException w:name="Subtle Reference" w:semiHidden="0" w:uiPriority="31" w:unhideWhenUsed="0" w:qFormat="1"/>
+    <w:lsdException w:name="Intense Reference" w:semiHidden="0" w:uiPriority="32" w:unhideWhenUsed="0" w:qFormat="1"/>
+    <w:lsdException w:name="Book Title" w:semiHidden="0" w:uiPriority="33" w:unhideWhenUsed="0" w:qFormat="1"/>
+    <w:lsdException w:name="Bibliography" w:uiPriority="37"/>
+    <w:lsdException w:name="TOC Heading" w:uiPriority="39" w:qFormat="1"/>
   </w:latentStyles>
   <w:style w:type="paragraph" w:default="1" w:styleId="Normal">
     <w:name w:val="Normal"/>
@@ -3637,7 +3680,7 @@
     <w:uiPriority w:val="9"/>
     <w:unhideWhenUsed/>
     <w:qFormat/>
-    <w:rsid w:val="005F41E2"/>
+    <w:rsid w:val="00BB0A12"/>
     <w:pPr>
       <w:keepNext/>
       <w:keepLines/>
@@ -3645,10 +3688,32 @@
       <w:outlineLvl w:val="1"/>
     </w:pPr>
     <w:rPr>
-      <w:rFonts w:asciiTheme="majorHAnsi" w:eastAsiaTheme="majorEastAsia" w:hAnsiTheme="majorHAnsi" w:cstheme="majorBidi"/>
+      <w:rFonts w:asciiTheme="majorHAnsi" w:eastAsia="Times New Roman" w:hAnsiTheme="majorHAnsi" w:cstheme="majorBidi"/>
       <w:color w:val="2E74B5" w:themeColor="accent1" w:themeShade="BF"/>
       <w:sz w:val="26"/>
       <w:szCs w:val="26"/>
+    </w:rPr>
+  </w:style>
+  <w:style w:type="paragraph" w:styleId="Heading3">
+    <w:name w:val="heading 3"/>
+    <w:basedOn w:val="Normal"/>
+    <w:next w:val="Normal"/>
+    <w:link w:val="Heading3Char"/>
+    <w:uiPriority w:val="9"/>
+    <w:unhideWhenUsed/>
+    <w:qFormat/>
+    <w:rsid w:val="00BB0A12"/>
+    <w:pPr>
+      <w:keepNext/>
+      <w:keepLines/>
+      <w:spacing w:before="200" w:after="0"/>
+      <w:outlineLvl w:val="2"/>
+    </w:pPr>
+    <w:rPr>
+      <w:rFonts w:asciiTheme="majorHAnsi" w:eastAsiaTheme="majorEastAsia" w:hAnsiTheme="majorHAnsi" w:cstheme="majorBidi"/>
+      <w:b/>
+      <w:bCs/>
+      <w:color w:val="5B9BD5" w:themeColor="accent1"/>
     </w:rPr>
   </w:style>
   <w:style w:type="character" w:default="1" w:styleId="DefaultParagraphFont">
@@ -3696,13 +3761,411 @@
     <w:basedOn w:val="DefaultParagraphFont"/>
     <w:link w:val="Heading2"/>
     <w:uiPriority w:val="9"/>
-    <w:rsid w:val="005F41E2"/>
+    <w:rsid w:val="00BB0A12"/>
     <w:rPr>
-      <w:rFonts w:asciiTheme="majorHAnsi" w:eastAsiaTheme="majorEastAsia" w:hAnsiTheme="majorHAnsi" w:cstheme="majorBidi"/>
+      <w:rFonts w:asciiTheme="majorHAnsi" w:eastAsia="Times New Roman" w:hAnsiTheme="majorHAnsi" w:cstheme="majorBidi"/>
       <w:color w:val="2E74B5" w:themeColor="accent1" w:themeShade="BF"/>
       <w:sz w:val="26"/>
       <w:szCs w:val="26"/>
     </w:rPr>
+  </w:style>
+  <w:style w:type="paragraph" w:styleId="BalloonText">
+    <w:name w:val="Balloon Text"/>
+    <w:basedOn w:val="Normal"/>
+    <w:link w:val="BalloonTextChar"/>
+    <w:uiPriority w:val="99"/>
+    <w:semiHidden/>
+    <w:unhideWhenUsed/>
+    <w:rsid w:val="00BB0A12"/>
+    <w:pPr>
+      <w:spacing w:after="0" w:line="240" w:lineRule="auto"/>
+    </w:pPr>
+    <w:rPr>
+      <w:rFonts w:ascii="Lucida Grande" w:hAnsi="Lucida Grande" w:cs="Lucida Grande"/>
+      <w:sz w:val="18"/>
+      <w:szCs w:val="18"/>
+    </w:rPr>
+  </w:style>
+  <w:style w:type="character" w:customStyle="1" w:styleId="BalloonTextChar">
+    <w:name w:val="Balloon Text Char"/>
+    <w:basedOn w:val="DefaultParagraphFont"/>
+    <w:link w:val="BalloonText"/>
+    <w:uiPriority w:val="99"/>
+    <w:semiHidden/>
+    <w:rsid w:val="00BB0A12"/>
+    <w:rPr>
+      <w:rFonts w:ascii="Lucida Grande" w:hAnsi="Lucida Grande" w:cs="Lucida Grande"/>
+      <w:sz w:val="18"/>
+      <w:szCs w:val="18"/>
+    </w:rPr>
+  </w:style>
+  <w:style w:type="character" w:customStyle="1" w:styleId="Heading3Char">
+    <w:name w:val="Heading 3 Char"/>
+    <w:basedOn w:val="DefaultParagraphFont"/>
+    <w:link w:val="Heading3"/>
+    <w:uiPriority w:val="9"/>
+    <w:rsid w:val="00BB0A12"/>
+    <w:rPr>
+      <w:rFonts w:asciiTheme="majorHAnsi" w:eastAsiaTheme="majorEastAsia" w:hAnsiTheme="majorHAnsi" w:cstheme="majorBidi"/>
+      <w:b/>
+      <w:bCs/>
+      <w:color w:val="5B9BD5" w:themeColor="accent1"/>
+    </w:rPr>
+  </w:style>
+  <w:style w:type="paragraph" w:styleId="ListParagraph">
+    <w:name w:val="List Paragraph"/>
+    <w:basedOn w:val="Normal"/>
+    <w:uiPriority w:val="34"/>
+    <w:qFormat/>
+    <w:rsid w:val="0016164E"/>
+    <w:pPr>
+      <w:ind w:left="720"/>
+      <w:contextualSpacing/>
+    </w:pPr>
+  </w:style>
+</w:styles>
+</file>
+
+<file path=word/stylesWithEffects.xml><?xml version="1.0" encoding="utf-8"?>
+<w:styles xmlns:wpc="http://schemas.microsoft.com/office/word/2010/wordprocessingCanvas" xmlns:mo="http://schemas.microsoft.com/office/mac/office/2008/main" xmlns:mc="http://schemas.openxmlformats.org/markup-compatibility/2006" xmlns:mv="urn:schemas-microsoft-com:mac:vml" xmlns:o="urn:schemas-microsoft-com:office:office" xmlns:r="http://schemas.openxmlformats.org/officeDocument/2006/relationships" xmlns:m="http://schemas.openxmlformats.org/officeDocument/2006/math" xmlns:v="urn:schemas-microsoft-com:vml" xmlns:wp14="http://schemas.microsoft.com/office/word/2010/wordprocessingDrawing" xmlns:wp="http://schemas.openxmlformats.org/drawingml/2006/wordprocessingDrawing" xmlns:w10="urn:schemas-microsoft-com:office:word" xmlns:w="http://schemas.openxmlformats.org/wordprocessingml/2006/main" xmlns:w14="http://schemas.microsoft.com/office/word/2010/wordml" xmlns:wpg="http://schemas.microsoft.com/office/word/2010/wordprocessingGroup" xmlns:wpi="http://schemas.microsoft.com/office/word/2010/wordprocessingInk" xmlns:wne="http://schemas.microsoft.com/office/word/2006/wordml" xmlns:wps="http://schemas.microsoft.com/office/word/2010/wordprocessingShape" mc:Ignorable="w14 wp14">
+  <w:docDefaults>
+    <w:rPrDefault>
+      <w:rPr>
+        <w:rFonts w:asciiTheme="minorHAnsi" w:eastAsiaTheme="minorHAnsi" w:hAnsiTheme="minorHAnsi" w:cstheme="minorBidi"/>
+        <w:sz w:val="22"/>
+        <w:szCs w:val="22"/>
+        <w:lang w:val="en-US" w:eastAsia="en-US" w:bidi="ar-SA"/>
+      </w:rPr>
+    </w:rPrDefault>
+    <w:pPrDefault>
+      <w:pPr>
+        <w:spacing w:after="160" w:line="259" w:lineRule="auto"/>
+      </w:pPr>
+    </w:pPrDefault>
+  </w:docDefaults>
+  <w:latentStyles w:defLockedState="0" w:defUIPriority="99" w:defSemiHidden="1" w:defUnhideWhenUsed="1" w:defQFormat="0" w:count="276">
+    <w:lsdException w:name="Normal" w:semiHidden="0" w:uiPriority="0" w:unhideWhenUsed="0" w:qFormat="1"/>
+    <w:lsdException w:name="heading 1" w:semiHidden="0" w:uiPriority="9" w:unhideWhenUsed="0" w:qFormat="1"/>
+    <w:lsdException w:name="heading 2" w:uiPriority="9" w:qFormat="1"/>
+    <w:lsdException w:name="heading 3" w:uiPriority="9" w:qFormat="1"/>
+    <w:lsdException w:name="heading 4" w:uiPriority="9" w:qFormat="1"/>
+    <w:lsdException w:name="heading 5" w:uiPriority="9" w:qFormat="1"/>
+    <w:lsdException w:name="heading 6" w:uiPriority="9" w:qFormat="1"/>
+    <w:lsdException w:name="heading 7" w:uiPriority="9" w:qFormat="1"/>
+    <w:lsdException w:name="heading 8" w:uiPriority="9" w:qFormat="1"/>
+    <w:lsdException w:name="heading 9" w:uiPriority="9" w:qFormat="1"/>
+    <w:lsdException w:name="toc 1" w:uiPriority="39"/>
+    <w:lsdException w:name="toc 2" w:uiPriority="39"/>
+    <w:lsdException w:name="toc 3" w:uiPriority="39"/>
+    <w:lsdException w:name="toc 4" w:uiPriority="39"/>
+    <w:lsdException w:name="toc 5" w:uiPriority="39"/>
+    <w:lsdException w:name="toc 6" w:uiPriority="39"/>
+    <w:lsdException w:name="toc 7" w:uiPriority="39"/>
+    <w:lsdException w:name="toc 8" w:uiPriority="39"/>
+    <w:lsdException w:name="toc 9" w:uiPriority="39"/>
+    <w:lsdException w:name="caption" w:uiPriority="35" w:qFormat="1"/>
+    <w:lsdException w:name="Title" w:semiHidden="0" w:uiPriority="10" w:unhideWhenUsed="0" w:qFormat="1"/>
+    <w:lsdException w:name="Default Paragraph Font" w:uiPriority="1"/>
+    <w:lsdException w:name="Subtitle" w:semiHidden="0" w:uiPriority="11" w:unhideWhenUsed="0" w:qFormat="1"/>
+    <w:lsdException w:name="Strong" w:semiHidden="0" w:uiPriority="22" w:unhideWhenUsed="0" w:qFormat="1"/>
+    <w:lsdException w:name="Emphasis" w:semiHidden="0" w:uiPriority="20" w:unhideWhenUsed="0" w:qFormat="1"/>
+    <w:lsdException w:name="Table Grid" w:semiHidden="0" w:uiPriority="39" w:unhideWhenUsed="0"/>
+    <w:lsdException w:name="Note Level 1" w:semiHidden="0" w:unhideWhenUsed="0"/>
+    <w:lsdException w:name="Note Level 2" w:semiHidden="0" w:unhideWhenUsed="0"/>
+    <w:lsdException w:name="Note Level 3" w:semiHidden="0" w:unhideWhenUsed="0"/>
+    <w:lsdException w:name="Note Level 4" w:semiHidden="0" w:unhideWhenUsed="0"/>
+    <w:lsdException w:name="Note Level 5" w:semiHidden="0" w:unhideWhenUsed="0"/>
+    <w:lsdException w:name="Note Level 6" w:semiHidden="0" w:unhideWhenUsed="0"/>
+    <w:lsdException w:name="Note Level 7" w:semiHidden="0" w:unhideWhenUsed="0"/>
+    <w:lsdException w:name="Note Level 8" w:semiHidden="0" w:unhideWhenUsed="0"/>
+    <w:lsdException w:name="Note Level 9" w:semiHidden="0" w:unhideWhenUsed="0"/>
+    <w:lsdException w:name="Placeholder Text" w:unhideWhenUsed="0"/>
+    <w:lsdException w:name="No Spacing" w:semiHidden="0" w:uiPriority="1" w:unhideWhenUsed="0" w:qFormat="1"/>
+    <w:lsdException w:name="Light Shading" w:semiHidden="0" w:uiPriority="60" w:unhideWhenUsed="0"/>
+    <w:lsdException w:name="Light List" w:semiHidden="0" w:uiPriority="61" w:unhideWhenUsed="0"/>
+    <w:lsdException w:name="Light Grid" w:semiHidden="0" w:uiPriority="62" w:unhideWhenUsed="0"/>
+    <w:lsdException w:name="Medium Shading 1" w:semiHidden="0" w:uiPriority="63" w:unhideWhenUsed="0"/>
+    <w:lsdException w:name="Medium Shading 2" w:semiHidden="0" w:uiPriority="64" w:unhideWhenUsed="0"/>
+    <w:lsdException w:name="Medium List 1" w:semiHidden="0" w:uiPriority="65" w:unhideWhenUsed="0"/>
+    <w:lsdException w:name="Medium List 2" w:semiHidden="0" w:uiPriority="66" w:unhideWhenUsed="0"/>
+    <w:lsdException w:name="Medium Grid 1" w:semiHidden="0" w:uiPriority="67" w:unhideWhenUsed="0"/>
+    <w:lsdException w:name="Medium Grid 2" w:semiHidden="0" w:uiPriority="68" w:unhideWhenUsed="0"/>
+    <w:lsdException w:name="Medium Grid 3" w:semiHidden="0" w:uiPriority="69" w:unhideWhenUsed="0"/>
+    <w:lsdException w:name="Dark List" w:semiHidden="0" w:uiPriority="70" w:unhideWhenUsed="0"/>
+    <w:lsdException w:name="Colorful Shading" w:semiHidden="0" w:uiPriority="71" w:unhideWhenUsed="0"/>
+    <w:lsdException w:name="Colorful List" w:semiHidden="0" w:uiPriority="72" w:unhideWhenUsed="0"/>
+    <w:lsdException w:name="Colorful Grid" w:semiHidden="0" w:uiPriority="73" w:unhideWhenUsed="0"/>
+    <w:lsdException w:name="Light Shading Accent 1" w:semiHidden="0" w:uiPriority="60" w:unhideWhenUsed="0"/>
+    <w:lsdException w:name="Light List Accent 1" w:semiHidden="0" w:uiPriority="61" w:unhideWhenUsed="0"/>
+    <w:lsdException w:name="Light Grid Accent 1" w:semiHidden="0" w:uiPriority="62" w:unhideWhenUsed="0"/>
+    <w:lsdException w:name="Medium Shading 1 Accent 1" w:semiHidden="0" w:uiPriority="63" w:unhideWhenUsed="0"/>
+    <w:lsdException w:name="Medium Shading 2 Accent 1" w:semiHidden="0" w:uiPriority="64" w:unhideWhenUsed="0"/>
+    <w:lsdException w:name="Medium List 1 Accent 1" w:semiHidden="0" w:uiPriority="65" w:unhideWhenUsed="0"/>
+    <w:lsdException w:name="Revision" w:unhideWhenUsed="0"/>
+    <w:lsdException w:name="List Paragraph" w:semiHidden="0" w:uiPriority="34" w:unhideWhenUsed="0" w:qFormat="1"/>
+    <w:lsdException w:name="Quote" w:semiHidden="0" w:uiPriority="29" w:unhideWhenUsed="0" w:qFormat="1"/>
+    <w:lsdException w:name="Intense Quote" w:semiHidden="0" w:uiPriority="30" w:unhideWhenUsed="0" w:qFormat="1"/>
+    <w:lsdException w:name="Medium List 2 Accent 1" w:semiHidden="0" w:uiPriority="66" w:unhideWhenUsed="0"/>
+    <w:lsdException w:name="Medium Grid 1 Accent 1" w:semiHidden="0" w:uiPriority="67" w:unhideWhenUsed="0"/>
+    <w:lsdException w:name="Medium Grid 2 Accent 1" w:semiHidden="0" w:uiPriority="68" w:unhideWhenUsed="0"/>
+    <w:lsdException w:name="Medium Grid 3 Accent 1" w:semiHidden="0" w:uiPriority="69" w:unhideWhenUsed="0"/>
+    <w:lsdException w:name="Dark List Accent 1" w:semiHidden="0" w:uiPriority="70" w:unhideWhenUsed="0"/>
+    <w:lsdException w:name="Colorful Shading Accent 1" w:semiHidden="0" w:uiPriority="71" w:unhideWhenUsed="0"/>
+    <w:lsdException w:name="Colorful List Accent 1" w:semiHidden="0" w:uiPriority="72" w:unhideWhenUsed="0"/>
+    <w:lsdException w:name="Colorful Grid Accent 1" w:semiHidden="0" w:uiPriority="73" w:unhideWhenUsed="0"/>
+    <w:lsdException w:name="Light Shading Accent 2" w:semiHidden="0" w:uiPriority="60" w:unhideWhenUsed="0"/>
+    <w:lsdException w:name="Light List Accent 2" w:semiHidden="0" w:uiPriority="61" w:unhideWhenUsed="0"/>
+    <w:lsdException w:name="Light Grid Accent 2" w:semiHidden="0" w:uiPriority="62" w:unhideWhenUsed="0"/>
+    <w:lsdException w:name="Medium Shading 1 Accent 2" w:semiHidden="0" w:uiPriority="63" w:unhideWhenUsed="0"/>
+    <w:lsdException w:name="Medium Shading 2 Accent 2" w:semiHidden="0" w:uiPriority="64" w:unhideWhenUsed="0"/>
+    <w:lsdException w:name="Medium List 1 Accent 2" w:semiHidden="0" w:uiPriority="65" w:unhideWhenUsed="0"/>
+    <w:lsdException w:name="Medium List 2 Accent 2" w:semiHidden="0" w:uiPriority="66" w:unhideWhenUsed="0"/>
+    <w:lsdException w:name="Medium Grid 1 Accent 2" w:semiHidden="0" w:uiPriority="67" w:unhideWhenUsed="0"/>
+    <w:lsdException w:name="Medium Grid 2 Accent 2" w:semiHidden="0" w:uiPriority="68" w:unhideWhenUsed="0"/>
+    <w:lsdException w:name="Medium Grid 3 Accent 2" w:semiHidden="0" w:uiPriority="69" w:unhideWhenUsed="0"/>
+    <w:lsdException w:name="Dark List Accent 2" w:semiHidden="0" w:uiPriority="70" w:unhideWhenUsed="0"/>
+    <w:lsdException w:name="Colorful Shading Accent 2" w:semiHidden="0" w:uiPriority="71" w:unhideWhenUsed="0"/>
+    <w:lsdException w:name="Colorful List Accent 2" w:semiHidden="0" w:uiPriority="72" w:unhideWhenUsed="0"/>
+    <w:lsdException w:name="Colorful Grid Accent 2" w:semiHidden="0" w:uiPriority="73" w:unhideWhenUsed="0"/>
+    <w:lsdException w:name="Light Shading Accent 3" w:semiHidden="0" w:uiPriority="60" w:unhideWhenUsed="0"/>
+    <w:lsdException w:name="Light List Accent 3" w:semiHidden="0" w:uiPriority="61" w:unhideWhenUsed="0"/>
+    <w:lsdException w:name="Light Grid Accent 3" w:semiHidden="0" w:uiPriority="62" w:unhideWhenUsed="0"/>
+    <w:lsdException w:name="Medium Shading 1 Accent 3" w:semiHidden="0" w:uiPriority="63" w:unhideWhenUsed="0"/>
+    <w:lsdException w:name="Medium Shading 2 Accent 3" w:semiHidden="0" w:uiPriority="64" w:unhideWhenUsed="0"/>
+    <w:lsdException w:name="Medium List 1 Accent 3" w:semiHidden="0" w:uiPriority="65" w:unhideWhenUsed="0"/>
+    <w:lsdException w:name="Medium List 2 Accent 3" w:semiHidden="0" w:uiPriority="66" w:unhideWhenUsed="0"/>
+    <w:lsdException w:name="Medium Grid 1 Accent 3" w:semiHidden="0" w:uiPriority="67" w:unhideWhenUsed="0"/>
+    <w:lsdException w:name="Medium Grid 2 Accent 3" w:semiHidden="0" w:uiPriority="68" w:unhideWhenUsed="0"/>
+    <w:lsdException w:name="Medium Grid 3 Accent 3" w:semiHidden="0" w:uiPriority="69" w:unhideWhenUsed="0"/>
+    <w:lsdException w:name="Dark List Accent 3" w:semiHidden="0" w:uiPriority="70" w:unhideWhenUsed="0"/>
+    <w:lsdException w:name="Colorful Shading Accent 3" w:semiHidden="0" w:uiPriority="71" w:unhideWhenUsed="0"/>
+    <w:lsdException w:name="Colorful List Accent 3" w:semiHidden="0" w:uiPriority="72" w:unhideWhenUsed="0"/>
+    <w:lsdException w:name="Colorful Grid Accent 3" w:semiHidden="0" w:uiPriority="73" w:unhideWhenUsed="0"/>
+    <w:lsdException w:name="Light Shading Accent 4" w:semiHidden="0" w:uiPriority="60" w:unhideWhenUsed="0"/>
+    <w:lsdException w:name="Light List Accent 4" w:semiHidden="0" w:uiPriority="61" w:unhideWhenUsed="0"/>
+    <w:lsdException w:name="Light Grid Accent 4" w:semiHidden="0" w:uiPriority="62" w:unhideWhenUsed="0"/>
+    <w:lsdException w:name="Medium Shading 1 Accent 4" w:semiHidden="0" w:uiPriority="63" w:unhideWhenUsed="0"/>
+    <w:lsdException w:name="Medium Shading 2 Accent 4" w:semiHidden="0" w:uiPriority="64" w:unhideWhenUsed="0"/>
+    <w:lsdException w:name="Medium List 1 Accent 4" w:semiHidden="0" w:uiPriority="65" w:unhideWhenUsed="0"/>
+    <w:lsdException w:name="Medium List 2 Accent 4" w:semiHidden="0" w:uiPriority="66" w:unhideWhenUsed="0"/>
+    <w:lsdException w:name="Medium Grid 1 Accent 4" w:semiHidden="0" w:uiPriority="67" w:unhideWhenUsed="0"/>
+    <w:lsdException w:name="Medium Grid 2 Accent 4" w:semiHidden="0" w:uiPriority="68" w:unhideWhenUsed="0"/>
+    <w:lsdException w:name="Medium Grid 3 Accent 4" w:semiHidden="0" w:uiPriority="69" w:unhideWhenUsed="0"/>
+    <w:lsdException w:name="Dark List Accent 4" w:semiHidden="0" w:uiPriority="70" w:unhideWhenUsed="0"/>
+    <w:lsdException w:name="Colorful Shading Accent 4" w:semiHidden="0" w:uiPriority="71" w:unhideWhenUsed="0"/>
+    <w:lsdException w:name="Colorful List Accent 4" w:semiHidden="0" w:uiPriority="72" w:unhideWhenUsed="0"/>
+    <w:lsdException w:name="Colorful Grid Accent 4" w:semiHidden="0" w:uiPriority="73" w:unhideWhenUsed="0"/>
+    <w:lsdException w:name="Light Shading Accent 5" w:semiHidden="0" w:uiPriority="60" w:unhideWhenUsed="0"/>
+    <w:lsdException w:name="Light List Accent 5" w:semiHidden="0" w:uiPriority="61" w:unhideWhenUsed="0"/>
+    <w:lsdException w:name="Light Grid Accent 5" w:semiHidden="0" w:uiPriority="62" w:unhideWhenUsed="0"/>
+    <w:lsdException w:name="Medium Shading 1 Accent 5" w:semiHidden="0" w:uiPriority="63" w:unhideWhenUsed="0"/>
+    <w:lsdException w:name="Medium Shading 2 Accent 5" w:semiHidden="0" w:uiPriority="64" w:unhideWhenUsed="0"/>
+    <w:lsdException w:name="Medium List 1 Accent 5" w:semiHidden="0" w:uiPriority="65" w:unhideWhenUsed="0"/>
+    <w:lsdException w:name="Medium List 2 Accent 5" w:semiHidden="0" w:uiPriority="66" w:unhideWhenUsed="0"/>
+    <w:lsdException w:name="Medium Grid 1 Accent 5" w:semiHidden="0" w:uiPriority="67" w:unhideWhenUsed="0"/>
+    <w:lsdException w:name="Medium Grid 2 Accent 5" w:semiHidden="0" w:uiPriority="68" w:unhideWhenUsed="0"/>
+    <w:lsdException w:name="Medium Grid 3 Accent 5" w:semiHidden="0" w:uiPriority="69" w:unhideWhenUsed="0"/>
+    <w:lsdException w:name="Dark List Accent 5" w:semiHidden="0" w:uiPriority="70" w:unhideWhenUsed="0"/>
+    <w:lsdException w:name="Colorful Shading Accent 5" w:semiHidden="0" w:uiPriority="71" w:unhideWhenUsed="0"/>
+    <w:lsdException w:name="Colorful List Accent 5" w:semiHidden="0" w:uiPriority="72" w:unhideWhenUsed="0"/>
+    <w:lsdException w:name="Colorful Grid Accent 5" w:semiHidden="0" w:uiPriority="73" w:unhideWhenUsed="0"/>
+    <w:lsdException w:name="Light Shading Accent 6" w:semiHidden="0" w:uiPriority="60" w:unhideWhenUsed="0"/>
+    <w:lsdException w:name="Light List Accent 6" w:semiHidden="0" w:uiPriority="61" w:unhideWhenUsed="0"/>
+    <w:lsdException w:name="Light Grid Accent 6" w:semiHidden="0" w:uiPriority="62" w:unhideWhenUsed="0"/>
+    <w:lsdException w:name="Medium Shading 1 Accent 6" w:semiHidden="0" w:uiPriority="63" w:unhideWhenUsed="0"/>
+    <w:lsdException w:name="Medium Shading 2 Accent 6" w:semiHidden="0" w:uiPriority="64" w:unhideWhenUsed="0"/>
+    <w:lsdException w:name="Medium List 1 Accent 6" w:semiHidden="0" w:uiPriority="65" w:unhideWhenUsed="0"/>
+    <w:lsdException w:name="Medium List 2 Accent 6" w:semiHidden="0" w:uiPriority="66" w:unhideWhenUsed="0"/>
+    <w:lsdException w:name="Medium Grid 1 Accent 6" w:semiHidden="0" w:uiPriority="67" w:unhideWhenUsed="0"/>
+    <w:lsdException w:name="Medium Grid 2 Accent 6" w:semiHidden="0" w:uiPriority="68" w:unhideWhenUsed="0"/>
+    <w:lsdException w:name="Medium Grid 3 Accent 6" w:semiHidden="0" w:uiPriority="69" w:unhideWhenUsed="0"/>
+    <w:lsdException w:name="Dark List Accent 6" w:semiHidden="0" w:uiPriority="70" w:unhideWhenUsed="0"/>
+    <w:lsdException w:name="Colorful Shading Accent 6" w:semiHidden="0" w:uiPriority="71" w:unhideWhenUsed="0"/>
+    <w:lsdException w:name="Colorful List Accent 6" w:semiHidden="0" w:uiPriority="72" w:unhideWhenUsed="0"/>
+    <w:lsdException w:name="Colorful Grid Accent 6" w:semiHidden="0" w:uiPriority="73" w:unhideWhenUsed="0"/>
+    <w:lsdException w:name="Subtle Emphasis" w:semiHidden="0" w:uiPriority="19" w:unhideWhenUsed="0" w:qFormat="1"/>
+    <w:lsdException w:name="Intense Emphasis" w:semiHidden="0" w:uiPriority="21" w:unhideWhenUsed="0" w:qFormat="1"/>
+    <w:lsdException w:name="Subtle Reference" w:semiHidden="0" w:uiPriority="31" w:unhideWhenUsed="0" w:qFormat="1"/>
+    <w:lsdException w:name="Intense Reference" w:semiHidden="0" w:uiPriority="32" w:unhideWhenUsed="0" w:qFormat="1"/>
+    <w:lsdException w:name="Book Title" w:semiHidden="0" w:uiPriority="33" w:unhideWhenUsed="0" w:qFormat="1"/>
+    <w:lsdException w:name="Bibliography" w:uiPriority="37"/>
+    <w:lsdException w:name="TOC Heading" w:uiPriority="39" w:qFormat="1"/>
+  </w:latentStyles>
+  <w:style w:type="paragraph" w:default="1" w:styleId="Normal">
+    <w:name w:val="Normal"/>
+    <w:qFormat/>
+  </w:style>
+  <w:style w:type="paragraph" w:styleId="Heading1">
+    <w:name w:val="heading 1"/>
+    <w:basedOn w:val="Normal"/>
+    <w:next w:val="Normal"/>
+    <w:link w:val="Heading1Char"/>
+    <w:uiPriority w:val="9"/>
+    <w:qFormat/>
+    <w:rsid w:val="009054C4"/>
+    <w:pPr>
+      <w:keepNext/>
+      <w:keepLines/>
+      <w:spacing w:before="240" w:after="0"/>
+      <w:outlineLvl w:val="0"/>
+    </w:pPr>
+    <w:rPr>
+      <w:rFonts w:asciiTheme="majorHAnsi" w:eastAsiaTheme="majorEastAsia" w:hAnsiTheme="majorHAnsi" w:cstheme="majorBidi"/>
+      <w:color w:val="2E74B5" w:themeColor="accent1" w:themeShade="BF"/>
+      <w:sz w:val="32"/>
+      <w:szCs w:val="32"/>
+    </w:rPr>
+  </w:style>
+  <w:style w:type="paragraph" w:styleId="Heading2">
+    <w:name w:val="heading 2"/>
+    <w:basedOn w:val="Normal"/>
+    <w:next w:val="Normal"/>
+    <w:link w:val="Heading2Char"/>
+    <w:uiPriority w:val="9"/>
+    <w:unhideWhenUsed/>
+    <w:qFormat/>
+    <w:rsid w:val="00BB0A12"/>
+    <w:pPr>
+      <w:keepNext/>
+      <w:keepLines/>
+      <w:spacing w:before="40" w:after="0"/>
+      <w:outlineLvl w:val="1"/>
+    </w:pPr>
+    <w:rPr>
+      <w:rFonts w:asciiTheme="majorHAnsi" w:eastAsia="Times New Roman" w:hAnsiTheme="majorHAnsi" w:cstheme="majorBidi"/>
+      <w:color w:val="2E74B5" w:themeColor="accent1" w:themeShade="BF"/>
+      <w:sz w:val="26"/>
+      <w:szCs w:val="26"/>
+    </w:rPr>
+  </w:style>
+  <w:style w:type="paragraph" w:styleId="Heading3">
+    <w:name w:val="heading 3"/>
+    <w:basedOn w:val="Normal"/>
+    <w:next w:val="Normal"/>
+    <w:link w:val="Heading3Char"/>
+    <w:uiPriority w:val="9"/>
+    <w:unhideWhenUsed/>
+    <w:qFormat/>
+    <w:rsid w:val="00BB0A12"/>
+    <w:pPr>
+      <w:keepNext/>
+      <w:keepLines/>
+      <w:spacing w:before="200" w:after="0"/>
+      <w:outlineLvl w:val="2"/>
+    </w:pPr>
+    <w:rPr>
+      <w:rFonts w:asciiTheme="majorHAnsi" w:eastAsiaTheme="majorEastAsia" w:hAnsiTheme="majorHAnsi" w:cstheme="majorBidi"/>
+      <w:b/>
+      <w:bCs/>
+      <w:color w:val="5B9BD5" w:themeColor="accent1"/>
+    </w:rPr>
+  </w:style>
+  <w:style w:type="character" w:default="1" w:styleId="DefaultParagraphFont">
+    <w:name w:val="Default Paragraph Font"/>
+    <w:uiPriority w:val="1"/>
+    <w:semiHidden/>
+    <w:unhideWhenUsed/>
+  </w:style>
+  <w:style w:type="table" w:default="1" w:styleId="TableNormal">
+    <w:name w:val="Normal Table"/>
+    <w:uiPriority w:val="99"/>
+    <w:semiHidden/>
+    <w:unhideWhenUsed/>
+    <w:tblPr>
+      <w:tblInd w:w="0" w:type="dxa"/>
+      <w:tblCellMar>
+        <w:top w:w="0" w:type="dxa"/>
+        <w:left w:w="108" w:type="dxa"/>
+        <w:bottom w:w="0" w:type="dxa"/>
+        <w:right w:w="108" w:type="dxa"/>
+      </w:tblCellMar>
+    </w:tblPr>
+  </w:style>
+  <w:style w:type="numbering" w:default="1" w:styleId="NoList">
+    <w:name w:val="No List"/>
+    <w:uiPriority w:val="99"/>
+    <w:semiHidden/>
+    <w:unhideWhenUsed/>
+  </w:style>
+  <w:style w:type="character" w:customStyle="1" w:styleId="Heading1Char">
+    <w:name w:val="Heading 1 Char"/>
+    <w:basedOn w:val="DefaultParagraphFont"/>
+    <w:link w:val="Heading1"/>
+    <w:uiPriority w:val="9"/>
+    <w:rsid w:val="009054C4"/>
+    <w:rPr>
+      <w:rFonts w:asciiTheme="majorHAnsi" w:eastAsiaTheme="majorEastAsia" w:hAnsiTheme="majorHAnsi" w:cstheme="majorBidi"/>
+      <w:color w:val="2E74B5" w:themeColor="accent1" w:themeShade="BF"/>
+      <w:sz w:val="32"/>
+      <w:szCs w:val="32"/>
+    </w:rPr>
+  </w:style>
+  <w:style w:type="character" w:customStyle="1" w:styleId="Heading2Char">
+    <w:name w:val="Heading 2 Char"/>
+    <w:basedOn w:val="DefaultParagraphFont"/>
+    <w:link w:val="Heading2"/>
+    <w:uiPriority w:val="9"/>
+    <w:rsid w:val="00BB0A12"/>
+    <w:rPr>
+      <w:rFonts w:asciiTheme="majorHAnsi" w:eastAsia="Times New Roman" w:hAnsiTheme="majorHAnsi" w:cstheme="majorBidi"/>
+      <w:color w:val="2E74B5" w:themeColor="accent1" w:themeShade="BF"/>
+      <w:sz w:val="26"/>
+      <w:szCs w:val="26"/>
+    </w:rPr>
+  </w:style>
+  <w:style w:type="paragraph" w:styleId="BalloonText">
+    <w:name w:val="Balloon Text"/>
+    <w:basedOn w:val="Normal"/>
+    <w:link w:val="BalloonTextChar"/>
+    <w:uiPriority w:val="99"/>
+    <w:semiHidden/>
+    <w:unhideWhenUsed/>
+    <w:rsid w:val="00BB0A12"/>
+    <w:pPr>
+      <w:spacing w:after="0" w:line="240" w:lineRule="auto"/>
+    </w:pPr>
+    <w:rPr>
+      <w:rFonts w:ascii="Lucida Grande" w:hAnsi="Lucida Grande" w:cs="Lucida Grande"/>
+      <w:sz w:val="18"/>
+      <w:szCs w:val="18"/>
+    </w:rPr>
+  </w:style>
+  <w:style w:type="character" w:customStyle="1" w:styleId="BalloonTextChar">
+    <w:name w:val="Balloon Text Char"/>
+    <w:basedOn w:val="DefaultParagraphFont"/>
+    <w:link w:val="BalloonText"/>
+    <w:uiPriority w:val="99"/>
+    <w:semiHidden/>
+    <w:rsid w:val="00BB0A12"/>
+    <w:rPr>
+      <w:rFonts w:ascii="Lucida Grande" w:hAnsi="Lucida Grande" w:cs="Lucida Grande"/>
+      <w:sz w:val="18"/>
+      <w:szCs w:val="18"/>
+    </w:rPr>
+  </w:style>
+  <w:style w:type="character" w:customStyle="1" w:styleId="Heading3Char">
+    <w:name w:val="Heading 3 Char"/>
+    <w:basedOn w:val="DefaultParagraphFont"/>
+    <w:link w:val="Heading3"/>
+    <w:uiPriority w:val="9"/>
+    <w:rsid w:val="00BB0A12"/>
+    <w:rPr>
+      <w:rFonts w:asciiTheme="majorHAnsi" w:eastAsiaTheme="majorEastAsia" w:hAnsiTheme="majorHAnsi" w:cstheme="majorBidi"/>
+      <w:b/>
+      <w:bCs/>
+      <w:color w:val="5B9BD5" w:themeColor="accent1"/>
+    </w:rPr>
+  </w:style>
+  <w:style w:type="paragraph" w:styleId="ListParagraph">
+    <w:name w:val="List Paragraph"/>
+    <w:basedOn w:val="Normal"/>
+    <w:uiPriority w:val="34"/>
+    <w:qFormat/>
+    <w:rsid w:val="0016164E"/>
+    <w:pPr>
+      <w:ind w:left="720"/>
+      <w:contextualSpacing/>
+    </w:pPr>
   </w:style>
 </w:styles>
 </file>
@@ -3750,7 +4213,7 @@
     </a:clrScheme>
     <a:fontScheme name="Office">
       <a:majorFont>
-        <a:latin typeface="Calibri Light" panose="020F0302020204030204"/>
+        <a:latin typeface="Calibri Light"/>
         <a:ea typeface=""/>
         <a:cs typeface=""/>
         <a:font script="Jpan" typeface="ＭＳ ゴシック"/>
@@ -3785,7 +4248,7 @@
         <a:font script="Geor" typeface="Sylfaen"/>
       </a:majorFont>
       <a:minorFont>
-        <a:latin typeface="Calibri" panose="020F0502020204030204"/>
+        <a:latin typeface="Calibri"/>
         <a:ea typeface=""/>
         <a:cs typeface=""/>
         <a:font script="Jpan" typeface="ＭＳ 明朝"/>
@@ -3962,7 +4425,7 @@
   <a:extraClrSchemeLst/>
   <a:extLst>
     <a:ext uri="{05A4C25C-085E-4340-85A3-A5531E510DB2}">
-      <thm15:themeFamily xmlns:thm15="http://schemas.microsoft.com/office/thememl/2012/main" name="Office Theme" id="{62F939B6-93AF-4DB8-9C6B-D6C7DFDC589F}" vid="{4A3C46E8-61CC-4603-A589-7422A47A8E4A}"/>
+      <thm15:themeFamily xmlns:thm15="http://schemas.microsoft.com/office/thememl/2012/main" xmlns="" name="Office Theme" id="{62F939B6-93AF-4DB8-9C6B-D6C7DFDC589F}" vid="{4A3C46E8-61CC-4603-A589-7422A47A8E4A}"/>
     </a:ext>
   </a:extLst>
 </a:theme>

</xml_diff>